<commit_message>
Fixing bugs in printing of time of the sudoku solver. Updating the CSP solver experiments file. Updating the document with my experiments. Updating teh 16x16 easy puzzle.
</commit_message>
<xml_diff>
--- a/Assignment #3/CS156 - Assignment #3 Experiment Results.docx
+++ b/Assignment #3/CS156 - Assignment #3 Experiment Results.docx
@@ -514,13 +514,7 @@
               <w:rPr>
                 <w:rFonts w:eastAsiaTheme="minorEastAsia"/>
               </w:rPr>
-              <w:t xml:space="preserve">4.295 </w:t>
-            </w:r>
-            <w:r>
-              <w:rPr>
-                <w:rFonts w:eastAsiaTheme="minorEastAsia"/>
-              </w:rPr>
-              <w:t>* 10</w:t>
+              <w:t>4.295 * 10</w:t>
             </w:r>
             <w:r>
               <w:rPr>
@@ -623,7 +617,7 @@
               <w:rPr>
                 <w:rFonts w:eastAsiaTheme="minorEastAsia"/>
               </w:rPr>
-              <w:t>729</w:t>
+              <w:t>810</w:t>
             </w:r>
           </w:p>
         </w:tc>
@@ -746,7 +740,7 @@
               <w:rPr>
                 <w:rFonts w:eastAsiaTheme="minorEastAsia"/>
               </w:rPr>
-              <w:t>4416</w:t>
+              <w:t>4992</w:t>
             </w:r>
           </w:p>
         </w:tc>
@@ -765,13 +759,7 @@
               <w:rPr>
                 <w:rFonts w:eastAsiaTheme="minorEastAsia"/>
               </w:rPr>
-              <w:t>1.798</w:t>
-            </w:r>
-            <w:r>
-              <w:rPr>
-                <w:rFonts w:eastAsiaTheme="minorEastAsia"/>
-              </w:rPr>
-              <w:t xml:space="preserve"> * 10</w:t>
+              <w:t>1.798 * 10</w:t>
             </w:r>
             <w:r>
               <w:rPr>
@@ -813,21 +801,7 @@
         <w:rPr>
           <w:rFonts w:eastAsiaTheme="minorEastAsia"/>
         </w:rPr>
-        <w:t xml:space="preserve">.  The remaining 5 puzzles were </w:t>
-      </w:r>
-      <w:proofErr w:type="gramStart"/>
-      <w:r>
-        <w:rPr>
-          <w:rFonts w:eastAsiaTheme="minorEastAsia"/>
-        </w:rPr>
-        <w:t>9x9</w:t>
-      </w:r>
-      <w:proofErr w:type="gramEnd"/>
-      <w:r>
-        <w:rPr>
-          <w:rFonts w:eastAsiaTheme="minorEastAsia"/>
-        </w:rPr>
-        <w:t xml:space="preserve"> and </w:t>
+        <w:t xml:space="preserve">.  The remaining 5 puzzles were 9x9 and </w:t>
       </w:r>
       <w:r>
         <w:rPr>
@@ -1085,28 +1059,7 @@
         <w:rPr>
           <w:rFonts w:eastAsiaTheme="minorEastAsia"/>
         </w:rPr>
-        <w:t xml:space="preserve">  Using the pseudocode on page 215 of Russell and </w:t>
-      </w:r>
-      <w:proofErr w:type="spellStart"/>
-      <w:r>
-        <w:rPr>
-          <w:rFonts w:eastAsiaTheme="minorEastAsia"/>
-        </w:rPr>
-        <w:t>Norvig</w:t>
-      </w:r>
-      <w:proofErr w:type="spellEnd"/>
-      <w:r>
-        <w:rPr>
-          <w:rFonts w:eastAsiaTheme="minorEastAsia"/>
-        </w:rPr>
-        <w:t xml:space="preserve">, this metric corresponds to the number of times </w:t>
-      </w:r>
-      <w:proofErr w:type="gramStart"/>
-      <w:r>
-        <w:rPr>
-          <w:rFonts w:eastAsiaTheme="minorEastAsia"/>
-        </w:rPr>
-        <w:t xml:space="preserve">the </w:t>
+        <w:t xml:space="preserve">  Using the pseudocode on page 215 of Russell and Norvig, this metric corresponds to the number of times the </w:t>
       </w:r>
       <w:r>
         <w:rPr>
@@ -1115,7 +1068,6 @@
         </w:rPr>
         <w:t>for</w:t>
       </w:r>
-      <w:proofErr w:type="gramEnd"/>
       <w:r>
         <w:rPr>
           <w:rFonts w:eastAsiaTheme="minorEastAsia"/>
@@ -3335,21 +3287,7 @@
         <w:rPr>
           <w:rFonts w:eastAsiaTheme="minorEastAsia"/>
         </w:rPr>
-        <w:t xml:space="preserve">er with and without forward checking.  Without forward checking, the CSP solver was only able to solve the most trivial puzzles (e.g. map of Australia, the hardest 4x4 </w:t>
-      </w:r>
-      <w:proofErr w:type="gramStart"/>
-      <w:r>
-        <w:rPr>
-          <w:rFonts w:eastAsiaTheme="minorEastAsia"/>
-        </w:rPr>
-        <w:t>Sudoku,</w:t>
-      </w:r>
-      <w:proofErr w:type="gramEnd"/>
-      <w:r>
-        <w:rPr>
-          <w:rFonts w:eastAsiaTheme="minorEastAsia"/>
-        </w:rPr>
-        <w:t xml:space="preserve"> and the easiest 9x9 Sudoku).  When the CSP solver was run on the next most difficult 9x9 Sudoku (i.e. easy), the algorithm ran for over 12 hours without solving the problem.  For that reason, no results are provided on those </w:t>
+        <w:t xml:space="preserve">er with and without forward checking.  Without forward checking, the CSP solver was only able to solve the most trivial puzzles (e.g. map of Australia, the hardest 4x4 Sudoku, and the easiest 9x9 Sudoku).  When the CSP solver was run on the next most difficult 9x9 Sudoku (i.e. easy), the algorithm ran for over 12 hours without solving the problem.  For that reason, no results are provided on those </w:t>
       </w:r>
       <w:r>
         <w:rPr>
@@ -18228,7 +18166,7 @@
         <w:rPr>
           <w:noProof/>
         </w:rPr>
-        <w:t>2</w:t>
+        <w:t>1</w:t>
       </w:r>
     </w:fldSimple>
   </w:p>
@@ -18263,13 +18201,8 @@
         <w:footnoteRef/>
       </w:r>
       <w:r>
-        <w:t xml:space="preserve"> </w:t>
+        <w:t xml:space="preserve"> See file “australia.txt” for the Australia state and province tri-coloring problem.</w:t>
       </w:r>
-      <w:proofErr w:type="gramStart"/>
-      <w:r>
-        <w:t>See file “australia.txt” for the Australia state and province tri-coloring problem.</w:t>
-      </w:r>
-      <w:proofErr w:type="gramEnd"/>
     </w:p>
   </w:footnote>
   <w:footnote w:id="2">
@@ -18311,15 +18244,7 @@
         </w:r>
       </w:hyperlink>
       <w:r>
-        <w:t xml:space="preserve">. The remaining for puzzles </w:t>
-      </w:r>
-      <w:proofErr w:type="gramStart"/>
-      <w:r>
-        <w:t>were</w:t>
-      </w:r>
-      <w:proofErr w:type="gramEnd"/>
-      <w:r>
-        <w:t xml:space="preserve"> generated by the website: </w:t>
+        <w:t xml:space="preserve">. The remaining for puzzles were generated by the website: </w:t>
       </w:r>
       <w:hyperlink r:id="rId2" w:history="1">
         <w:r>
@@ -20632,6 +20557,7 @@
   <w:style w:type="character" w:default="1" w:styleId="DefaultParagraphFont">
     <w:name w:val="Default Paragraph Font"/>
     <w:uiPriority w:val="1"/>
+    <w:semiHidden/>
     <w:unhideWhenUsed/>
   </w:style>
   <w:style w:type="table" w:default="1" w:styleId="TableNormal">
@@ -21262,7 +21188,7 @@
 </file>
 
 <file path=customXml/itemProps1.xml><?xml version="1.0" encoding="utf-8"?>
-<ds:datastoreItem xmlns:ds="http://schemas.openxmlformats.org/officeDocument/2006/customXml" ds:itemID="{E70DC8F1-FEAC-4324-A020-4FF1A5E42E64}">
+<ds:datastoreItem xmlns:ds="http://schemas.openxmlformats.org/officeDocument/2006/customXml" ds:itemID="{9C9A1D18-1970-4FB6-9FC5-2084A55F80D6}">
   <ds:schemaRefs>
     <ds:schemaRef ds:uri="http://schemas.openxmlformats.org/officeDocument/2006/bibliography"/>
   </ds:schemaRefs>

</xml_diff>

<commit_message>
Fixing the results document for 2x2 binary constraints. Cleaning up puzzle generator for variable sized boards. Updating script for CSP solver.
</commit_message>
<xml_diff>
--- a/Assignment #3/CS156 - Assignment #3 Experiment Results.docx
+++ b/Assignment #3/CS156 - Assignment #3 Experiment Results.docx
@@ -495,7 +495,13 @@
               <w:rPr>
                 <w:rFonts w:eastAsiaTheme="minorEastAsia"/>
               </w:rPr>
-              <w:t>52</w:t>
+              <w:t>5</w:t>
+            </w:r>
+            <w:r>
+              <w:rPr>
+                <w:rFonts w:eastAsiaTheme="minorEastAsia"/>
+              </w:rPr>
+              <w:t>6</w:t>
             </w:r>
           </w:p>
         </w:tc>
@@ -21188,7 +21194,7 @@
 </file>
 
 <file path=customXml/itemProps1.xml><?xml version="1.0" encoding="utf-8"?>
-<ds:datastoreItem xmlns:ds="http://schemas.openxmlformats.org/officeDocument/2006/customXml" ds:itemID="{9C9A1D18-1970-4FB6-9FC5-2084A55F80D6}">
+<ds:datastoreItem xmlns:ds="http://schemas.openxmlformats.org/officeDocument/2006/customXml" ds:itemID="{331CEB5D-1678-45B8-811E-E43711760508}">
   <ds:schemaRefs>
     <ds:schemaRef ds:uri="http://schemas.openxmlformats.org/officeDocument/2006/bibliography"/>
   </ds:schemaRefs>

</xml_diff>

<commit_message>
Uploading copies of the written work to Github for discussion with Pollett.
</commit_message>
<xml_diff>
--- a/Assignment #3/CS156 - Assignment #3 Experiment Results.docx
+++ b/Assignment #3/CS156 - Assignment #3 Experiment Results.docx
@@ -1775,7 +1775,7 @@
               <w:rPr>
                 <w:rFonts w:eastAsiaTheme="minorEastAsia"/>
               </w:rPr>
-              <w:t>132</w:t>
+              <w:t>136</w:t>
             </w:r>
           </w:p>
         </w:tc>
@@ -1801,7 +1801,7 @@
               <w:rPr>
                 <w:rFonts w:eastAsiaTheme="minorEastAsia"/>
               </w:rPr>
-              <w:t>341</w:t>
+              <w:t>112</w:t>
             </w:r>
           </w:p>
         </w:tc>
@@ -1827,7 +1827,7 @@
               <w:rPr>
                 <w:rFonts w:eastAsiaTheme="minorEastAsia"/>
               </w:rPr>
-              <w:t>286</w:t>
+              <w:t>83</w:t>
             </w:r>
           </w:p>
         </w:tc>
@@ -1853,7 +1853,7 @@
               <w:rPr>
                 <w:rFonts w:eastAsiaTheme="minorEastAsia"/>
               </w:rPr>
-              <w:t>515</w:t>
+              <w:t>168</w:t>
             </w:r>
           </w:p>
         </w:tc>
@@ -1974,7 +1974,7 @@
               <w:rPr>
                 <w:rFonts w:eastAsiaTheme="minorEastAsia"/>
               </w:rPr>
-              <w:t>42</w:t>
+              <w:t>77</w:t>
             </w:r>
           </w:p>
         </w:tc>
@@ -2001,7 +2001,7 @@
               <w:rPr>
                 <w:rFonts w:eastAsiaTheme="minorEastAsia"/>
               </w:rPr>
-              <w:t>777</w:t>
+              <w:t>280</w:t>
             </w:r>
           </w:p>
         </w:tc>
@@ -2287,7 +2287,7 @@
               <w:rPr>
                 <w:rFonts w:eastAsiaTheme="minorEastAsia"/>
               </w:rPr>
-              <w:t>138</w:t>
+              <w:t>143</w:t>
             </w:r>
           </w:p>
         </w:tc>
@@ -2313,7 +2313,7 @@
               <w:rPr>
                 <w:rFonts w:eastAsiaTheme="minorEastAsia"/>
               </w:rPr>
-              <w:t>370</w:t>
+              <w:t>121</w:t>
             </w:r>
           </w:p>
         </w:tc>
@@ -2339,7 +2339,7 @@
               <w:rPr>
                 <w:rFonts w:eastAsiaTheme="minorEastAsia"/>
               </w:rPr>
-              <w:t>313</w:t>
+              <w:t>84</w:t>
             </w:r>
           </w:p>
         </w:tc>
@@ -2365,7 +2365,7 @@
               <w:rPr>
                 <w:rFonts w:eastAsiaTheme="minorEastAsia"/>
               </w:rPr>
-              <w:t>570</w:t>
+              <w:t>176</w:t>
             </w:r>
           </w:p>
         </w:tc>
@@ -2489,7 +2489,7 @@
               <w:rPr>
                 <w:rFonts w:eastAsiaTheme="minorEastAsia"/>
               </w:rPr>
-              <w:t>138</w:t>
+              <w:t>278</w:t>
             </w:r>
           </w:p>
         </w:tc>
@@ -2516,7 +2516,7 @@
               <w:rPr>
                 <w:rFonts w:eastAsiaTheme="minorEastAsia"/>
               </w:rPr>
-              <w:t>6487</w:t>
+              <w:t>2014</w:t>
             </w:r>
           </w:p>
         </w:tc>
@@ -2775,7 +2775,13 @@
               <w:rPr>
                 <w:rFonts w:eastAsiaTheme="minorEastAsia"/>
               </w:rPr>
-              <w:t>0.000</w:t>
+              <w:t>0.0</w:t>
+            </w:r>
+            <w:r>
+              <w:rPr>
+                <w:rFonts w:eastAsiaTheme="minorEastAsia"/>
+              </w:rPr>
+              <w:t>16</w:t>
             </w:r>
           </w:p>
         </w:tc>
@@ -2801,7 +2807,13 @@
               <w:rPr>
                 <w:rFonts w:eastAsiaTheme="minorEastAsia"/>
               </w:rPr>
-              <w:t>0.047</w:t>
+              <w:t>0.0</w:t>
+            </w:r>
+            <w:r>
+              <w:rPr>
+                <w:rFonts w:eastAsiaTheme="minorEastAsia"/>
+              </w:rPr>
+              <w:t>62</w:t>
             </w:r>
           </w:p>
         </w:tc>
@@ -2827,7 +2839,13 @@
               <w:rPr>
                 <w:rFonts w:eastAsiaTheme="minorEastAsia"/>
               </w:rPr>
-              <w:t>0.079</w:t>
+              <w:t>0.</w:t>
+            </w:r>
+            <w:r>
+              <w:rPr>
+                <w:rFonts w:eastAsiaTheme="minorEastAsia"/>
+              </w:rPr>
+              <w:t>094</w:t>
             </w:r>
           </w:p>
         </w:tc>
@@ -2853,7 +2871,13 @@
               <w:rPr>
                 <w:rFonts w:eastAsiaTheme="minorEastAsia"/>
               </w:rPr>
-              <w:t>0.188</w:t>
+              <w:t>0.</w:t>
+            </w:r>
+            <w:r>
+              <w:rPr>
+                <w:rFonts w:eastAsiaTheme="minorEastAsia"/>
+              </w:rPr>
+              <w:t>078</w:t>
             </w:r>
           </w:p>
         </w:tc>
@@ -2879,7 +2903,13 @@
               <w:rPr>
                 <w:rFonts w:eastAsiaTheme="minorEastAsia"/>
               </w:rPr>
-              <w:t>0.141</w:t>
+              <w:t>0.</w:t>
+            </w:r>
+            <w:r>
+              <w:rPr>
+                <w:rFonts w:eastAsiaTheme="minorEastAsia"/>
+              </w:rPr>
+              <w:t>063</w:t>
             </w:r>
           </w:p>
         </w:tc>
@@ -2905,7 +2935,19 @@
               <w:rPr>
                 <w:rFonts w:eastAsiaTheme="minorEastAsia"/>
               </w:rPr>
-              <w:t>0.250s</w:t>
+              <w:t>0.</w:t>
+            </w:r>
+            <w:r>
+              <w:rPr>
+                <w:rFonts w:eastAsiaTheme="minorEastAsia"/>
+              </w:rPr>
+              <w:t>125</w:t>
+            </w:r>
+            <w:r>
+              <w:rPr>
+                <w:rFonts w:eastAsiaTheme="minorEastAsia"/>
+              </w:rPr>
+              <w:t>s</w:t>
             </w:r>
           </w:p>
         </w:tc>
@@ -3029,7 +3071,13 @@
               <w:rPr>
                 <w:rFonts w:eastAsiaTheme="minorEastAsia"/>
               </w:rPr>
-              <w:t>0.001</w:t>
+              <w:t>0.0</w:t>
+            </w:r>
+            <w:r>
+              <w:rPr>
+                <w:rFonts w:eastAsiaTheme="minorEastAsia"/>
+              </w:rPr>
+              <w:t>16</w:t>
             </w:r>
           </w:p>
         </w:tc>
@@ -3056,7 +3104,13 @@
               <w:rPr>
                 <w:rFonts w:eastAsiaTheme="minorEastAsia"/>
               </w:rPr>
-              <w:t>0.669</w:t>
+              <w:t>0.</w:t>
+            </w:r>
+            <w:r>
+              <w:rPr>
+                <w:rFonts w:eastAsiaTheme="minorEastAsia"/>
+              </w:rPr>
+              <w:t>254</w:t>
             </w:r>
           </w:p>
         </w:tc>
@@ -18172,7 +18226,7 @@
         <w:rPr>
           <w:noProof/>
         </w:rPr>
-        <w:t>1</w:t>
+        <w:t>2</w:t>
       </w:r>
     </w:fldSimple>
   </w:p>
@@ -21194,7 +21248,7 @@
 </file>
 
 <file path=customXml/itemProps1.xml><?xml version="1.0" encoding="utf-8"?>
-<ds:datastoreItem xmlns:ds="http://schemas.openxmlformats.org/officeDocument/2006/customXml" ds:itemID="{331CEB5D-1678-45B8-811E-E43711760508}">
+<ds:datastoreItem xmlns:ds="http://schemas.openxmlformats.org/officeDocument/2006/customXml" ds:itemID="{40B9B285-52FF-4E6E-9C81-989C9A72B0E6}">
   <ds:schemaRefs>
     <ds:schemaRef ds:uri="http://schemas.openxmlformats.org/officeDocument/2006/bibliography"/>
   </ds:schemaRefs>

</xml_diff>

<commit_message>
Uploading results files for the algorithm's performance.
</commit_message>
<xml_diff>
--- a/Assignment #3/CS156 - Assignment #3 Experiment Results.docx
+++ b/Assignment #3/CS156 - Assignment #3 Experiment Results.docx
@@ -795,13 +795,37 @@
         <w:rPr>
           <w:rFonts w:eastAsiaTheme="minorEastAsia"/>
         </w:rPr>
-        <w:t xml:space="preserve">Six Sudoku puzzles were used.  The first puzzle is one of the hardest 2x2 puzzles where only 4 spaces are </w:t>
+        <w:t xml:space="preserve">Six Sudoku puzzles were used.  The first </w:t>
       </w:r>
       <w:r>
         <w:rPr>
           <w:rFonts w:eastAsiaTheme="minorEastAsia"/>
         </w:rPr>
-        <w:t>labeled</w:t>
+        <w:t>puzzle is one of the hardest 4x4</w:t>
+      </w:r>
+      <w:r>
+        <w:rPr>
+          <w:rFonts w:eastAsiaTheme="minorEastAsia"/>
+        </w:rPr>
+        <w:t xml:space="preserve"> puzzles</w:t>
+      </w:r>
+      <w:r>
+        <w:rPr>
+          <w:rFonts w:eastAsiaTheme="minorEastAsia"/>
+        </w:rPr>
+        <w:t xml:space="preserve"> that has a unique solution (the puzzle only has </w:t>
+      </w:r>
+      <w:r>
+        <w:rPr>
+          <w:rFonts w:eastAsiaTheme="minorEastAsia"/>
+        </w:rPr>
+        <w:t xml:space="preserve">4 </w:t>
+      </w:r>
+      <w:r>
+        <w:rPr>
+          <w:rFonts w:eastAsiaTheme="minorEastAsia"/>
+        </w:rPr>
+        <w:t>cells fixed)</w:t>
       </w:r>
       <w:r>
         <w:rPr>
@@ -1166,13 +1190,25 @@
         <w:rPr>
           <w:rFonts w:eastAsiaTheme="minorEastAsia"/>
         </w:rPr>
-        <w:t xml:space="preserve"> would equal the number of variables in the CSP.  The grea</w:t>
+        <w:t xml:space="preserve"> would equal the number of variables in the CSP.  </w:t>
       </w:r>
       <w:r>
         <w:rPr>
           <w:rFonts w:eastAsiaTheme="minorEastAsia"/>
         </w:rPr>
-        <w:t xml:space="preserve">ter the difference between these </w:t>
+        <w:t>A</w:t>
+      </w:r>
+      <w:r>
+        <w:rPr>
+          <w:rFonts w:eastAsiaTheme="minorEastAsia"/>
+        </w:rPr>
+        <w:t xml:space="preserve"> grea</w:t>
+      </w:r>
+      <w:r>
+        <w:rPr>
+          <w:rFonts w:eastAsiaTheme="minorEastAsia"/>
+        </w:rPr>
+        <w:t xml:space="preserve">ter difference between these </w:t>
       </w:r>
       <w:r>
         <w:rPr>
@@ -1974,7 +2010,7 @@
               <w:rPr>
                 <w:rFonts w:eastAsiaTheme="minorEastAsia"/>
               </w:rPr>
-              <w:t>77</w:t>
+              <w:t>16</w:t>
             </w:r>
           </w:p>
         </w:tc>
@@ -2001,7 +2037,7 @@
               <w:rPr>
                 <w:rFonts w:eastAsiaTheme="minorEastAsia"/>
               </w:rPr>
-              <w:t>280</w:t>
+              <w:t>81</w:t>
             </w:r>
           </w:p>
         </w:tc>
@@ -2462,7 +2498,7 @@
               <w:rPr>
                 <w:rFonts w:eastAsiaTheme="minorEastAsia"/>
               </w:rPr>
-              <w:t>14</w:t>
+              <w:t>7</w:t>
             </w:r>
           </w:p>
         </w:tc>
@@ -2489,7 +2525,7 @@
               <w:rPr>
                 <w:rFonts w:eastAsiaTheme="minorEastAsia"/>
               </w:rPr>
-              <w:t>278</w:t>
+              <w:t>16</w:t>
             </w:r>
           </w:p>
         </w:tc>
@@ -2516,7 +2552,7 @@
               <w:rPr>
                 <w:rFonts w:eastAsiaTheme="minorEastAsia"/>
               </w:rPr>
-              <w:t>2014</w:t>
+              <w:t>81</w:t>
             </w:r>
           </w:p>
         </w:tc>
@@ -2781,7 +2817,7 @@
               <w:rPr>
                 <w:rFonts w:eastAsiaTheme="minorEastAsia"/>
               </w:rPr>
-              <w:t>16</w:t>
+              <w:t>00</w:t>
             </w:r>
           </w:p>
         </w:tc>
@@ -2845,7 +2881,7 @@
               <w:rPr>
                 <w:rFonts w:eastAsiaTheme="minorEastAsia"/>
               </w:rPr>
-              <w:t>094</w:t>
+              <w:t>110</w:t>
             </w:r>
           </w:p>
         </w:tc>
@@ -2877,7 +2913,7 @@
               <w:rPr>
                 <w:rFonts w:eastAsiaTheme="minorEastAsia"/>
               </w:rPr>
-              <w:t>078</w:t>
+              <w:t>110</w:t>
             </w:r>
           </w:p>
         </w:tc>
@@ -2909,7 +2945,13 @@
               <w:rPr>
                 <w:rFonts w:eastAsiaTheme="minorEastAsia"/>
               </w:rPr>
-              <w:t>063</w:t>
+              <w:t>0</w:t>
+            </w:r>
+            <w:r>
+              <w:rPr>
+                <w:rFonts w:eastAsiaTheme="minorEastAsia"/>
+              </w:rPr>
+              <w:t>78</w:t>
             </w:r>
           </w:p>
         </w:tc>
@@ -2941,13 +2983,7 @@
               <w:rPr>
                 <w:rFonts w:eastAsiaTheme="minorEastAsia"/>
               </w:rPr>
-              <w:t>125</w:t>
-            </w:r>
-            <w:r>
-              <w:rPr>
-                <w:rFonts w:eastAsiaTheme="minorEastAsia"/>
-              </w:rPr>
-              <w:t>s</w:t>
+              <w:t>140</w:t>
             </w:r>
           </w:p>
         </w:tc>
@@ -3044,7 +3080,13 @@
               <w:rPr>
                 <w:rFonts w:eastAsiaTheme="minorEastAsia"/>
               </w:rPr>
-              <w:t>0.001</w:t>
+              <w:t>0.00</w:t>
+            </w:r>
+            <w:r>
+              <w:rPr>
+                <w:rFonts w:eastAsiaTheme="minorEastAsia"/>
+              </w:rPr>
+              <w:t>0</w:t>
             </w:r>
           </w:p>
         </w:tc>
@@ -3071,13 +3113,13 @@
               <w:rPr>
                 <w:rFonts w:eastAsiaTheme="minorEastAsia"/>
               </w:rPr>
-              <w:t>0.0</w:t>
+              <w:t>0.</w:t>
             </w:r>
             <w:r>
               <w:rPr>
                 <w:rFonts w:eastAsiaTheme="minorEastAsia"/>
               </w:rPr>
-              <w:t>16</w:t>
+              <w:t>000</w:t>
             </w:r>
           </w:p>
         </w:tc>
@@ -3104,13 +3146,7 @@
               <w:rPr>
                 <w:rFonts w:eastAsiaTheme="minorEastAsia"/>
               </w:rPr>
-              <w:t>0.</w:t>
-            </w:r>
-            <w:r>
-              <w:rPr>
-                <w:rFonts w:eastAsiaTheme="minorEastAsia"/>
-              </w:rPr>
-              <w:t>254</w:t>
+              <w:t>0.140</w:t>
             </w:r>
           </w:p>
         </w:tc>
@@ -3280,6 +3316,68 @@
     </w:p>
     <w:p>
       <w:pPr>
+        <w:rPr>
+          <w:rFonts w:eastAsiaTheme="minorEastAsia"/>
+        </w:rPr>
+      </w:pPr>
+    </w:p>
+    <w:p>
+      <w:pPr>
+        <w:spacing w:after="200" w:line="276" w:lineRule="auto"/>
+        <w:ind w:firstLine="936"/>
+        <w:rPr>
+          <w:rFonts w:eastAsiaTheme="minorEastAsia"/>
+        </w:rPr>
+      </w:pPr>
+      <w:r>
+        <w:rPr>
+          <w:rFonts w:eastAsiaTheme="minorEastAsia"/>
+        </w:rPr>
+        <w:fldChar w:fldCharType="begin"/>
+      </w:r>
+      <w:r>
+        <w:rPr>
+          <w:rFonts w:eastAsiaTheme="minorEastAsia"/>
+        </w:rPr>
+        <w:instrText xml:space="preserve"> REF _Ref401503404 \h </w:instrText>
+      </w:r>
+      <w:r>
+        <w:rPr>
+          <w:rFonts w:eastAsiaTheme="minorEastAsia"/>
+        </w:rPr>
+      </w:r>
+      <w:r>
+        <w:rPr>
+          <w:rFonts w:eastAsiaTheme="minorEastAsia"/>
+        </w:rPr>
+        <w:fldChar w:fldCharType="separate"/>
+      </w:r>
+      <w:r>
+        <w:t xml:space="preserve">Table </w:t>
+      </w:r>
+      <w:r>
+        <w:rPr>
+          <w:noProof/>
+        </w:rPr>
+        <w:t>1</w:t>
+      </w:r>
+      <w:r>
+        <w:rPr>
+          <w:rFonts w:eastAsiaTheme="minorEastAsia"/>
+        </w:rPr>
+        <w:fldChar w:fldCharType="end"/>
+      </w:r>
+      <w:r>
+        <w:rPr>
+          <w:rFonts w:eastAsiaTheme="minorEastAsia"/>
+        </w:rPr>
+        <w:t xml:space="preserve"> contains the experimental results comparing the efficiency of the CSP solver with and without forward checking.  For trivial problems such as the tri-coloring of Australia, there is not a meaningful difference between the performance of the two algorithms.  </w:t>
+      </w:r>
+    </w:p>
+    <w:p>
+      <w:pPr>
+        <w:spacing w:after="200" w:line="276" w:lineRule="auto"/>
+        <w:ind w:firstLine="936"/>
         <w:rPr>
           <w:rFonts w:eastAsiaTheme="minorEastAsia"/>
         </w:rPr>
@@ -3347,7 +3445,19 @@
         <w:rPr>
           <w:rFonts w:eastAsiaTheme="minorEastAsia"/>
         </w:rPr>
-        <w:t xml:space="preserve">er with and without forward checking.  Without forward checking, the CSP solver was only able to solve the most trivial puzzles (e.g. map of Australia, the hardest 4x4 Sudoku, and the easiest 9x9 Sudoku).  When the CSP solver was run on the next most difficult 9x9 Sudoku (i.e. easy), the algorithm ran for over 12 hours without solving the problem.  For that reason, no results are provided on those </w:t>
+        <w:t xml:space="preserve">er with and without forward checking.  Without forward checking, the CSP solver was only able to solve the most trivial puzzles (e.g. map of Australia, the hardest 4x4 Sudoku, and the easiest 9x9 Sudoku).  </w:t>
+      </w:r>
+      <w:r>
+        <w:rPr>
+          <w:rFonts w:eastAsiaTheme="minorEastAsia"/>
+        </w:rPr>
+        <w:t xml:space="preserve">Moreover, when it tried to solve the easiest 9x9 sudoku, it took more than twice as long as with forward checking since the domains were much larger making the number of calculations required before making a decision much later.  </w:t>
+      </w:r>
+      <w:r>
+        <w:rPr>
+          <w:rFonts w:eastAsiaTheme="minorEastAsia"/>
+        </w:rPr>
+        <w:t xml:space="preserve">When the CSP solver was run on the next most difficult 9x9 Sudoku (i.e. easy), the algorithm ran for over 12 hours without solving the problem.  For that reason, no results are provided on those </w:t>
       </w:r>
       <w:r>
         <w:rPr>
@@ -21248,7 +21358,7 @@
 </file>
 
 <file path=customXml/itemProps1.xml><?xml version="1.0" encoding="utf-8"?>
-<ds:datastoreItem xmlns:ds="http://schemas.openxmlformats.org/officeDocument/2006/customXml" ds:itemID="{40B9B285-52FF-4E6E-9C81-989C9A72B0E6}">
+<ds:datastoreItem xmlns:ds="http://schemas.openxmlformats.org/officeDocument/2006/customXml" ds:itemID="{B2AA537C-E3C9-49F8-9CF5-6607434261D2}">
   <ds:schemaRefs>
     <ds:schemaRef ds:uri="http://schemas.openxmlformats.org/officeDocument/2006/bibliography"/>
   </ds:schemaRefs>

</xml_diff>

<commit_message>
Uploading an updated version of experiment results and SymPy
</commit_message>
<xml_diff>
--- a/Assignment #3/CS156 - Assignment #3 Experiment Results.docx
+++ b/Assignment #3/CS156 - Assignment #3 Experiment Results.docx
@@ -3371,7 +3371,43 @@
         <w:rPr>
           <w:rFonts w:eastAsiaTheme="minorEastAsia"/>
         </w:rPr>
-        <w:t xml:space="preserve"> contains the experimental results comparing the efficiency of the CSP solver with and without forward checking.  For trivial problems such as the tri-coloring of Australia, there is not a meaningful difference between the performance of the two algorithms.  </w:t>
+        <w:t xml:space="preserve"> contains the experimental results comparing the efficiency of the CSP solver with and without forward checking.  For trivial problems such as the tri-coloring of Australia, there is not a meaningful </w:t>
+      </w:r>
+      <w:r>
+        <w:rPr>
+          <w:rFonts w:eastAsiaTheme="minorEastAsia"/>
+        </w:rPr>
+        <w:t xml:space="preserve">performance </w:t>
+      </w:r>
+      <w:r>
+        <w:rPr>
+          <w:rFonts w:eastAsiaTheme="minorEastAsia"/>
+        </w:rPr>
+        <w:t xml:space="preserve">difference between the two </w:t>
+      </w:r>
+      <w:r>
+        <w:rPr>
+          <w:rFonts w:eastAsiaTheme="minorEastAsia"/>
+        </w:rPr>
+        <w:t>approaches</w:t>
+      </w:r>
+      <w:r>
+        <w:rPr>
+          <w:rFonts w:eastAsiaTheme="minorEastAsia"/>
+        </w:rPr>
+        <w:t xml:space="preserve">.  </w:t>
+      </w:r>
+      <w:r>
+        <w:rPr>
+          <w:rFonts w:eastAsiaTheme="minorEastAsia"/>
+        </w:rPr>
+        <w:t>This even held true for a 4x4 Sudoku, where the two approaches showed comparable performance.  However, at the easiest 16x16 Sudoku, the performance of the algorithm with and without forward checking begins to diverge.  While the number of Backtrack function calls and variable value setting counts are equivalent, the algorithm runtime without forward checking was more than double.  This is because the domain sizes are larger necessitating more computationa</w:t>
+      </w:r>
+      <w:r>
+        <w:rPr>
+          <w:rFonts w:eastAsiaTheme="minorEastAsia"/>
+        </w:rPr>
+        <w:t>l checks to reach the same solution that forward checking simplifies.</w:t>
       </w:r>
     </w:p>
     <w:p>
@@ -21358,7 +21394,7 @@
 </file>
 
 <file path=customXml/itemProps1.xml><?xml version="1.0" encoding="utf-8"?>
-<ds:datastoreItem xmlns:ds="http://schemas.openxmlformats.org/officeDocument/2006/customXml" ds:itemID="{B2AA537C-E3C9-49F8-9CF5-6607434261D2}">
+<ds:datastoreItem xmlns:ds="http://schemas.openxmlformats.org/officeDocument/2006/customXml" ds:itemID="{165AB565-320D-4BE9-B3BF-5772B67D3D2C}">
   <ds:schemaRefs>
     <ds:schemaRef ds:uri="http://schemas.openxmlformats.org/officeDocument/2006/bibliography"/>
   </ds:schemaRefs>

</xml_diff>

<commit_message>
Uploading the Experiments.pdf document as well as an updated version of the word document with the experiment results.
</commit_message>
<xml_diff>
--- a/Assignment #3/CS156 - Assignment #3 Experiment Results.docx
+++ b/Assignment #3/CS156 - Assignment #3 Experiment Results.docx
@@ -789,9 +789,6 @@
     <w:p>
       <w:pPr>
         <w:ind w:firstLine="936"/>
-        <w:rPr>
-          <w:rFonts w:eastAsiaTheme="minorEastAsia"/>
-        </w:rPr>
       </w:pPr>
       <w:r>
         <w:rPr>
@@ -875,88 +872,45 @@
         <w:rPr>
           <w:rFonts w:eastAsiaTheme="minorEastAsia"/>
         </w:rPr>
-        <w:t xml:space="preserve"> the puzzle’s level of difficulty.  The five categories</w:t>
+        <w:t xml:space="preserve"> the puzzle’s level of difficulty.  </w:t>
+      </w:r>
+      <w:r>
+        <w:t>The five categories</w:t>
+      </w:r>
+      <w:r>
+        <w:t xml:space="preserve"> a</w:t>
+      </w:r>
+      <w:r>
+        <w:t>re: Easiest, Easy, Medium, Hard, and Hardest.</w:t>
+      </w:r>
+      <w:r>
+        <w:footnoteReference w:id="3"/>
+      </w:r>
+      <w:r>
+        <w:t xml:space="preserve"> </w:t>
+      </w:r>
+      <w:r>
+        <w:t xml:space="preserve"> The seventh puzzle was 16x16 and was rated as Easy.</w:t>
+      </w:r>
+      <w:r>
+        <w:t xml:space="preserve"> </w:t>
+      </w:r>
+      <w:fldSimple w:instr=" REF _Ref402105285 \h  \* MERGEFORMAT ">
+        <w:r>
+          <w:t>Appendix A</w:t>
+        </w:r>
+      </w:fldSimple>
+      <w:r>
+        <w:t xml:space="preserve"> </w:t>
+      </w:r>
+      <w:r>
+        <w:t>contains</w:t>
       </w:r>
       <w:r>
         <w:rPr>
           <w:rFonts w:eastAsiaTheme="minorEastAsia"/>
         </w:rPr>
-        <w:t xml:space="preserve"> a</w:t>
-      </w:r>
-      <w:r>
-        <w:rPr>
-          <w:rFonts w:eastAsiaTheme="minorEastAsia"/>
-        </w:rPr>
-        <w:t>re: Easiest, Easy, Medium, Hard, and Hardest.</w:t>
-      </w:r>
-      <w:r>
-        <w:rPr>
-          <w:rStyle w:val="FootnoteReference"/>
-          <w:rFonts w:eastAsiaTheme="minorEastAsia"/>
-        </w:rPr>
-        <w:footnoteReference w:id="3"/>
-      </w:r>
-      <w:r>
-        <w:rPr>
-          <w:rFonts w:eastAsiaTheme="minorEastAsia"/>
-        </w:rPr>
-        <w:t xml:space="preserve"> </w:t>
-      </w:r>
-      <w:r>
-        <w:rPr>
-          <w:rFonts w:eastAsiaTheme="minorEastAsia"/>
-        </w:rPr>
-        <w:t xml:space="preserve"> The seventh puzzle was 16x16 and was rated as Easy.</w:t>
-      </w:r>
-      <w:r>
-        <w:rPr>
-          <w:rFonts w:eastAsiaTheme="minorEastAsia"/>
-        </w:rPr>
-        <w:t xml:space="preserve"> </w:t>
-      </w:r>
-      <w:r>
-        <w:rPr>
-          <w:rFonts w:eastAsiaTheme="minorEastAsia"/>
-        </w:rPr>
-        <w:fldChar w:fldCharType="begin"/>
-      </w:r>
-      <w:r>
-        <w:rPr>
-          <w:rFonts w:eastAsiaTheme="minorEastAsia"/>
-        </w:rPr>
-        <w:instrText xml:space="preserve"> REF _Ref401498201 \h </w:instrText>
-      </w:r>
-      <w:r>
-        <w:rPr>
-          <w:rFonts w:eastAsiaTheme="minorEastAsia"/>
-        </w:rPr>
-      </w:r>
-      <w:r>
-        <w:rPr>
-          <w:rFonts w:eastAsiaTheme="minorEastAsia"/>
-        </w:rPr>
-        <w:fldChar w:fldCharType="separate"/>
-      </w:r>
-      <w:r>
-        <w:t xml:space="preserve">Appendix </w:t>
-      </w:r>
-      <w:r>
-        <w:rPr>
-          <w:noProof/>
-        </w:rPr>
-        <w:t>A</w:t>
-      </w:r>
-      <w:r>
-        <w:rPr>
-          <w:rFonts w:eastAsiaTheme="minorEastAsia"/>
-        </w:rPr>
-        <w:fldChar w:fldCharType="end"/>
-      </w:r>
-      <w:r>
-        <w:rPr>
-          <w:rFonts w:eastAsiaTheme="minorEastAsia"/>
-        </w:rPr>
-        <w:t xml:space="preserve"> contains the Sudoku puzzles</w:t>
+        <w:t xml:space="preserve"> the Sudoku puzzles</w:t>
       </w:r>
       <w:r>
         <w:rPr>
@@ -1388,22 +1342,9 @@
           <w:rFonts w:eastAsiaTheme="minorEastAsia"/>
           <w:b/>
         </w:rPr>
+        <w:lastRenderedPageBreak/>
         <w:t>Experiment Results:</w:t>
       </w:r>
-    </w:p>
-    <w:p>
-      <w:pPr>
-        <w:rPr>
-          <w:rFonts w:eastAsiaTheme="minorEastAsia"/>
-        </w:rPr>
-      </w:pPr>
-    </w:p>
-    <w:p>
-      <w:pPr>
-        <w:rPr>
-          <w:rFonts w:eastAsiaTheme="minorEastAsia"/>
-        </w:rPr>
-      </w:pPr>
     </w:p>
     <w:p>
       <w:pPr>
@@ -1416,6 +1357,7 @@
       <w:tblPr>
         <w:tblStyle w:val="TableGrid"/>
         <w:tblW w:w="10638" w:type="dxa"/>
+        <w:jc w:val="center"/>
         <w:tblLayout w:type="fixed"/>
         <w:tblLook w:val="04A0"/>
       </w:tblPr>
@@ -1432,6 +1374,9 @@
         <w:gridCol w:w="1170"/>
       </w:tblGrid>
       <w:tr>
+        <w:trPr>
+          <w:jc w:val="center"/>
+        </w:trPr>
         <w:tc>
           <w:tcPr>
             <w:tcW w:w="1998" w:type="dxa"/>
@@ -1855,6 +1800,9 @@
         </w:tc>
       </w:tr>
       <w:tr>
+        <w:trPr>
+          <w:jc w:val="center"/>
+        </w:trPr>
         <w:tc>
           <w:tcPr>
             <w:tcW w:w="1998" w:type="dxa"/>
@@ -2117,6 +2065,9 @@
         </w:tc>
       </w:tr>
       <w:tr>
+        <w:trPr>
+          <w:jc w:val="center"/>
+        </w:trPr>
         <w:tc>
           <w:tcPr>
             <w:tcW w:w="1998" w:type="dxa"/>
@@ -2380,6 +2331,9 @@
         </w:tc>
       </w:tr>
       <w:tr>
+        <w:trPr>
+          <w:jc w:val="center"/>
+        </w:trPr>
         <w:tc>
           <w:tcPr>
             <w:tcW w:w="1998" w:type="dxa"/>
@@ -2643,6 +2597,7 @@
       <w:tr>
         <w:trPr>
           <w:trHeight w:val="37"/>
+          <w:jc w:val="center"/>
         </w:trPr>
         <w:tc>
           <w:tcPr>
@@ -2909,6 +2864,7 @@
       <w:tr>
         <w:trPr>
           <w:trHeight w:val="35"/>
+          <w:jc w:val="center"/>
         </w:trPr>
         <w:tc>
           <w:tcPr>
@@ -3237,6 +3193,7 @@
       <w:tr>
         <w:trPr>
           <w:trHeight w:val="35"/>
+          <w:jc w:val="center"/>
         </w:trPr>
         <w:tc>
           <w:tcPr>
@@ -3503,6 +3460,12 @@
                 <w:rFonts w:eastAsiaTheme="minorEastAsia"/>
               </w:rPr>
             </w:pPr>
+            <w:r>
+              <w:rPr>
+                <w:rFonts w:eastAsiaTheme="minorEastAsia"/>
+              </w:rPr>
+              <w:t>N/A</w:t>
+            </w:r>
           </w:p>
         </w:tc>
       </w:tr>
@@ -3686,11 +3649,168 @@
           <w:rFonts w:eastAsiaTheme="minorEastAsia"/>
         </w:rPr>
       </w:pPr>
+      <w:r>
+        <w:rPr>
+          <w:rFonts w:eastAsiaTheme="minorEastAsia"/>
+        </w:rPr>
+        <w:t>Beyond the simple puzzles that can be that can be solved with little to no searching, Backtrack search without forward checking becomes prohibitive.  For example, for even the Easy 9x9 Sudoku puzzle, backtrack search without forward checking could not find solution despite running for a few hours.  There are two primary reasons it struggles without forward checking on these boards:</w:t>
+      </w:r>
+    </w:p>
+    <w:p>
+      <w:pPr>
+        <w:pStyle w:val="ListParagraph"/>
+        <w:numPr>
+          <w:ilvl w:val="0"/>
+          <w:numId w:val="22"/>
+        </w:numPr>
+        <w:spacing w:after="200" w:line="276" w:lineRule="auto"/>
+        <w:rPr>
+          <w:rFonts w:eastAsiaTheme="minorEastAsia"/>
+        </w:rPr>
+      </w:pPr>
+      <w:r>
+        <w:rPr>
+          <w:rFonts w:eastAsiaTheme="minorEastAsia"/>
+        </w:rPr>
+        <w:t>Arc consistency was not enforced before the algorithm started.  As such, the domain size for all unassigned variables is 9 for all unassigned cells in a 9x9 puzzle when forward checking is disabled.  As such,</w:t>
+      </w:r>
+      <w:r>
+        <w:rPr>
+          <w:rFonts w:eastAsiaTheme="minorEastAsia"/>
+        </w:rPr>
+        <w:t xml:space="preserve"> the </w:t>
+      </w:r>
+      <w:r>
+        <w:rPr>
+          <w:rFonts w:eastAsiaTheme="minorEastAsia"/>
+        </w:rPr>
+        <w:t>minimum remaining value (</w:t>
+      </w:r>
+      <w:r>
+        <w:rPr>
+          <w:rFonts w:eastAsiaTheme="minorEastAsia"/>
+        </w:rPr>
+        <w:t>MRV</w:t>
+      </w:r>
+      <w:r>
+        <w:rPr>
+          <w:rFonts w:eastAsiaTheme="minorEastAsia"/>
+        </w:rPr>
+        <w:t>)</w:t>
+      </w:r>
+      <w:r>
+        <w:rPr>
+          <w:rFonts w:eastAsiaTheme="minorEastAsia"/>
+        </w:rPr>
+        <w:t xml:space="preserve"> heuristic has limited value since </w:t>
+      </w:r>
+      <w:r>
+        <w:rPr>
+          <w:rFonts w:eastAsiaTheme="minorEastAsia"/>
+        </w:rPr>
+        <w:t>it does not have a way to distinguish between those cells that can easily be solved and those that cannot.</w:t>
+      </w:r>
+    </w:p>
+    <w:p>
+      <w:pPr>
+        <w:pStyle w:val="ListParagraph"/>
+        <w:spacing w:after="200" w:line="276" w:lineRule="auto"/>
+        <w:rPr>
+          <w:rFonts w:eastAsiaTheme="minorEastAsia"/>
+        </w:rPr>
+      </w:pPr>
+    </w:p>
+    <w:p>
+      <w:pPr>
+        <w:pStyle w:val="ListParagraph"/>
+        <w:numPr>
+          <w:ilvl w:val="0"/>
+          <w:numId w:val="22"/>
+        </w:numPr>
+        <w:spacing w:after="200" w:line="276" w:lineRule="auto"/>
+        <w:rPr>
+          <w:rFonts w:eastAsiaTheme="minorEastAsia"/>
+        </w:rPr>
+      </w:pPr>
+      <w:r>
+        <w:rPr>
+          <w:rFonts w:eastAsiaTheme="minorEastAsia"/>
+        </w:rPr>
+        <w:t>Degree Heuristic is used to break the tie in MRV. In the implementation described by Russell and Norvig, degree heuristic specifies that the node to be selected for expansion is the one with the most unassigned neighbors.  While this approach work</w:t>
+      </w:r>
+      <w:r>
+        <w:rPr>
+          <w:rFonts w:eastAsiaTheme="minorEastAsia"/>
+        </w:rPr>
+        <w:t>s</w:t>
+      </w:r>
+      <w:r>
+        <w:rPr>
+          <w:rFonts w:eastAsiaTheme="minorEastAsia"/>
+        </w:rPr>
+        <w:t xml:space="preserve"> well for problems like the tri-coloring of the Australian states and provinces, it </w:t>
+      </w:r>
+      <w:r>
+        <w:rPr>
+          <w:rFonts w:eastAsiaTheme="minorEastAsia"/>
+        </w:rPr>
+        <w:t>can do</w:t>
+      </w:r>
+      <w:r>
+        <w:rPr>
+          <w:rFonts w:eastAsiaTheme="minorEastAsia"/>
+        </w:rPr>
+        <w:t xml:space="preserve"> a poor job in Sudoku where </w:t>
+      </w:r>
+      <w:r>
+        <w:rPr>
+          <w:rFonts w:eastAsiaTheme="minorEastAsia"/>
+        </w:rPr>
+        <w:t xml:space="preserve">it is </w:t>
+      </w:r>
+      <w:r>
+        <w:rPr>
+          <w:rFonts w:eastAsiaTheme="minorEastAsia"/>
+        </w:rPr>
+        <w:t xml:space="preserve">often </w:t>
+      </w:r>
+      <w:r>
+        <w:rPr>
+          <w:rFonts w:eastAsiaTheme="minorEastAsia"/>
+        </w:rPr>
+        <w:t xml:space="preserve">preferable to </w:t>
+      </w:r>
+      <w:r>
+        <w:rPr>
+          <w:rFonts w:eastAsiaTheme="minorEastAsia"/>
+        </w:rPr>
+        <w:t xml:space="preserve">examine those nodes with the </w:t>
+      </w:r>
+      <w:r>
+        <w:rPr>
+          <w:rFonts w:eastAsiaTheme="minorEastAsia"/>
+        </w:rPr>
+        <w:t>least</w:t>
+      </w:r>
+      <w:r>
+        <w:rPr>
+          <w:rFonts w:eastAsiaTheme="minorEastAsia"/>
+        </w:rPr>
+        <w:t xml:space="preserve"> unassigned neighbors.  </w:t>
+      </w:r>
+    </w:p>
+    <w:p>
+      <w:pPr>
+        <w:pStyle w:val="ListParagraph"/>
+        <w:rPr>
+          <w:rFonts w:eastAsiaTheme="minorEastAsia"/>
+        </w:rPr>
+      </w:pPr>
     </w:p>
     <w:p>
       <w:pPr>
         <w:spacing w:after="200" w:line="276" w:lineRule="auto"/>
-        <w:ind w:firstLine="936"/>
+        <w:ind w:firstLine="360"/>
         <w:rPr>
           <w:rFonts w:eastAsiaTheme="minorEastAsia"/>
         </w:rPr>
@@ -3705,7 +3825,7 @@
         <w:rPr>
           <w:rFonts w:eastAsiaTheme="minorEastAsia"/>
         </w:rPr>
-        <w:instrText xml:space="preserve"> REF _Ref401503404 \h </w:instrText>
+        <w:instrText xml:space="preserve"> REF _Ref402099321 \h </w:instrText>
       </w:r>
       <w:r>
         <w:rPr>
@@ -3725,7 +3845,7 @@
         <w:rPr>
           <w:noProof/>
         </w:rPr>
-        <w:t>1</w:t>
+        <w:t>2</w:t>
       </w:r>
       <w:r>
         <w:rPr>
@@ -3737,43 +3857,55 @@
         <w:rPr>
           <w:rFonts w:eastAsiaTheme="minorEastAsia"/>
         </w:rPr>
-        <w:t xml:space="preserve"> contains the experimental results </w:t>
+        <w:t xml:space="preserve"> shows the performance of the CSP solver on the same 9x9 Sudoku puzzles when </w:t>
       </w:r>
       <w:r>
         <w:rPr>
           <w:rFonts w:eastAsiaTheme="minorEastAsia"/>
         </w:rPr>
-        <w:t>comparing the efficiency of the CSP solv</w:t>
+        <w:t xml:space="preserve">degree heuristic </w:t>
       </w:r>
       <w:r>
         <w:rPr>
           <w:rFonts w:eastAsiaTheme="minorEastAsia"/>
         </w:rPr>
-        <w:t xml:space="preserve">er with and without forward checking.  Without forward checking, the CSP solver was only able to solve the most trivial puzzles (e.g. map of Australia, the hardest 4x4 Sudoku, and the easiest 9x9 Sudoku).  </w:t>
+        <w:t>is</w:t>
       </w:r>
       <w:r>
         <w:rPr>
           <w:rFonts w:eastAsiaTheme="minorEastAsia"/>
         </w:rPr>
-        <w:t xml:space="preserve">Moreover, when it tried to solve the easiest 9x9 sudoku, it took more than twice as long as with forward checking since the domains were much larger making the number of calculations required before making a decision much later.  </w:t>
+        <w:t xml:space="preserve"> changed from maximum degree t</w:t>
       </w:r>
       <w:r>
         <w:rPr>
           <w:rFonts w:eastAsiaTheme="minorEastAsia"/>
         </w:rPr>
-        <w:t xml:space="preserve">When the CSP solver was run on the next most difficult 9x9 Sudoku (i.e. easy), the algorithm ran for over 12 hours without solving the problem.  For that reason, no results are provided on those </w:t>
+        <w:t>o minimum degree</w:t>
       </w:r>
       <w:r>
         <w:rPr>
           <w:rFonts w:eastAsiaTheme="minorEastAsia"/>
         </w:rPr>
-        <w:t xml:space="preserve">problems without forward checking.  </w:t>
+        <w:t>.</w:t>
+      </w:r>
+      <w:r>
+        <w:rPr>
+          <w:rFonts w:eastAsiaTheme="minorEastAsia"/>
+        </w:rPr>
+        <w:t xml:space="preserve"> The performance of the algorithm with forward checking stayed about the same or slightly improved.  However, there was substantial speed for the algorithm without forward checking.  What previously was unsolvable in hours was solved in a matter of seconds (or less) when the degree heuristic was switched to minimum.</w:t>
+      </w:r>
+      <w:r>
+        <w:rPr>
+          <w:rFonts w:eastAsiaTheme="minorEastAsia"/>
+        </w:rPr>
+        <w:t xml:space="preserve">  </w:t>
       </w:r>
     </w:p>
     <w:p>
       <w:pPr>
         <w:spacing w:after="200" w:line="276" w:lineRule="auto"/>
-        <w:ind w:firstLine="936"/>
+        <w:ind w:firstLine="360"/>
         <w:rPr>
           <w:rFonts w:eastAsiaTheme="minorEastAsia"/>
         </w:rPr>
@@ -3782,38 +3914,1722 @@
         <w:rPr>
           <w:rFonts w:eastAsiaTheme="minorEastAsia"/>
         </w:rPr>
-        <w:t>When forward checking was used, it was able to solve all puzzles up to 9x9 Sudoku.  What is more, it was always faster and more efficient (for both Backtrack function calls and variable value settings) even with the overhead of running the forward checks.  This is because forward checking prunes (i.e. reduces) the search tree substantially by removing impossible solutions.</w:t>
+        <w:t xml:space="preserve">When transitioning to larger boards (e.g. 16x16), performance degradation was observed when switching to the </w:t>
+      </w:r>
+      <w:r>
+        <w:rPr>
+          <w:rFonts w:eastAsiaTheme="minorEastAsia"/>
+        </w:rPr>
+        <w:t>m</w:t>
+      </w:r>
+      <w:r>
+        <w:rPr>
+          <w:rFonts w:eastAsiaTheme="minorEastAsia"/>
+        </w:rPr>
+        <w:t>inimum degree heuristic when forward checking was enabled.</w:t>
       </w:r>
     </w:p>
     <w:p>
       <w:pPr>
         <w:spacing w:after="200" w:line="276" w:lineRule="auto"/>
+        <w:ind w:firstLine="360"/>
         <w:rPr>
           <w:rFonts w:eastAsiaTheme="minorEastAsia"/>
         </w:rPr>
       </w:pPr>
-      <w:r>
+    </w:p>
+    <w:p>
+      <w:pPr>
+        <w:spacing w:after="200" w:line="276" w:lineRule="auto"/>
+        <w:ind w:firstLine="360"/>
         <w:rPr>
           <w:rFonts w:eastAsiaTheme="minorEastAsia"/>
         </w:rPr>
-        <w:br w:type="page"/>
-      </w:r>
+      </w:pPr>
     </w:p>
+    <w:tbl>
+      <w:tblPr>
+        <w:tblStyle w:val="TableGrid"/>
+        <w:tblW w:w="8804" w:type="dxa"/>
+        <w:jc w:val="center"/>
+        <w:tblLayout w:type="fixed"/>
+        <w:tblLook w:val="04A0"/>
+      </w:tblPr>
+      <w:tblGrid>
+        <w:gridCol w:w="1998"/>
+        <w:gridCol w:w="956"/>
+        <w:gridCol w:w="990"/>
+        <w:gridCol w:w="990"/>
+        <w:gridCol w:w="810"/>
+        <w:gridCol w:w="990"/>
+        <w:gridCol w:w="900"/>
+        <w:gridCol w:w="1170"/>
+      </w:tblGrid>
+      <w:tr>
+        <w:trPr>
+          <w:jc w:val="center"/>
+        </w:trPr>
+        <w:tc>
+          <w:tcPr>
+            <w:tcW w:w="1998" w:type="dxa"/>
+            <w:shd w:val="clear" w:color="auto" w:fill="8DB3E2" w:themeFill="text2" w:themeFillTint="66"/>
+            <w:vAlign w:val="center"/>
+          </w:tcPr>
+          <w:p>
+            <w:pPr>
+              <w:jc w:val="center"/>
+              <w:rPr>
+                <w:rFonts w:eastAsiaTheme="minorEastAsia"/>
+                <w:b/>
+                <w:sz w:val="16"/>
+                <w:szCs w:val="16"/>
+              </w:rPr>
+            </w:pPr>
+            <w:r>
+              <w:rPr>
+                <w:rFonts w:eastAsiaTheme="minorEastAsia"/>
+                <w:b/>
+                <w:sz w:val="16"/>
+                <w:szCs w:val="16"/>
+              </w:rPr>
+              <w:t>Metric</w:t>
+            </w:r>
+          </w:p>
+        </w:tc>
+        <w:tc>
+          <w:tcPr>
+            <w:tcW w:w="956" w:type="dxa"/>
+            <w:tcBorders>
+              <w:bottom w:val="single" w:sz="18" w:space="0" w:color="auto"/>
+            </w:tcBorders>
+            <w:shd w:val="clear" w:color="auto" w:fill="8DB3E2" w:themeFill="text2" w:themeFillTint="66"/>
+            <w:vAlign w:val="center"/>
+          </w:tcPr>
+          <w:p>
+            <w:pPr>
+              <w:jc w:val="center"/>
+              <w:rPr>
+                <w:rFonts w:eastAsiaTheme="minorEastAsia"/>
+                <w:b/>
+                <w:sz w:val="16"/>
+                <w:szCs w:val="16"/>
+              </w:rPr>
+            </w:pPr>
+            <w:r>
+              <w:rPr>
+                <w:rFonts w:eastAsiaTheme="minorEastAsia"/>
+                <w:b/>
+                <w:sz w:val="16"/>
+                <w:szCs w:val="16"/>
+              </w:rPr>
+              <w:t>Type</w:t>
+            </w:r>
+          </w:p>
+        </w:tc>
+        <w:tc>
+          <w:tcPr>
+            <w:tcW w:w="990" w:type="dxa"/>
+            <w:tcBorders>
+              <w:bottom w:val="single" w:sz="18" w:space="0" w:color="auto"/>
+            </w:tcBorders>
+            <w:shd w:val="clear" w:color="auto" w:fill="8DB3E2" w:themeFill="text2" w:themeFillTint="66"/>
+            <w:vAlign w:val="center"/>
+          </w:tcPr>
+          <w:p>
+            <w:pPr>
+              <w:jc w:val="center"/>
+              <w:rPr>
+                <w:rFonts w:eastAsiaTheme="minorEastAsia"/>
+                <w:b/>
+                <w:sz w:val="16"/>
+                <w:szCs w:val="16"/>
+              </w:rPr>
+            </w:pPr>
+            <w:r>
+              <w:rPr>
+                <w:rFonts w:eastAsiaTheme="minorEastAsia"/>
+                <w:b/>
+                <w:sz w:val="16"/>
+                <w:szCs w:val="16"/>
+              </w:rPr>
+              <w:t>Hardest</w:t>
+            </w:r>
+          </w:p>
+          <w:p>
+            <w:pPr>
+              <w:jc w:val="center"/>
+              <w:rPr>
+                <w:rFonts w:eastAsiaTheme="minorEastAsia"/>
+                <w:b/>
+                <w:sz w:val="16"/>
+                <w:szCs w:val="16"/>
+              </w:rPr>
+            </w:pPr>
+            <w:r>
+              <w:rPr>
+                <w:rFonts w:eastAsiaTheme="minorEastAsia"/>
+                <w:b/>
+                <w:sz w:val="16"/>
+                <w:szCs w:val="16"/>
+              </w:rPr>
+              <w:t>4x4 Sudoku</w:t>
+            </w:r>
+          </w:p>
+        </w:tc>
+        <w:tc>
+          <w:tcPr>
+            <w:tcW w:w="990" w:type="dxa"/>
+            <w:tcBorders>
+              <w:bottom w:val="single" w:sz="18" w:space="0" w:color="auto"/>
+            </w:tcBorders>
+            <w:shd w:val="clear" w:color="auto" w:fill="8DB3E2" w:themeFill="text2" w:themeFillTint="66"/>
+            <w:vAlign w:val="center"/>
+          </w:tcPr>
+          <w:p>
+            <w:pPr>
+              <w:jc w:val="center"/>
+              <w:rPr>
+                <w:rFonts w:eastAsiaTheme="minorEastAsia"/>
+                <w:b/>
+                <w:sz w:val="16"/>
+                <w:szCs w:val="16"/>
+              </w:rPr>
+            </w:pPr>
+            <w:r>
+              <w:rPr>
+                <w:rFonts w:eastAsiaTheme="minorEastAsia"/>
+                <w:b/>
+                <w:sz w:val="16"/>
+                <w:szCs w:val="16"/>
+              </w:rPr>
+              <w:t>Easiest</w:t>
+            </w:r>
+          </w:p>
+          <w:p>
+            <w:pPr>
+              <w:jc w:val="center"/>
+              <w:rPr>
+                <w:rFonts w:eastAsiaTheme="minorEastAsia"/>
+                <w:b/>
+                <w:sz w:val="16"/>
+                <w:szCs w:val="16"/>
+              </w:rPr>
+            </w:pPr>
+            <w:r>
+              <w:rPr>
+                <w:rFonts w:eastAsiaTheme="minorEastAsia"/>
+                <w:b/>
+                <w:sz w:val="16"/>
+                <w:szCs w:val="16"/>
+              </w:rPr>
+              <w:t>9x9 Sudoku</w:t>
+            </w:r>
+          </w:p>
+        </w:tc>
+        <w:tc>
+          <w:tcPr>
+            <w:tcW w:w="810" w:type="dxa"/>
+            <w:tcBorders>
+              <w:bottom w:val="single" w:sz="18" w:space="0" w:color="auto"/>
+            </w:tcBorders>
+            <w:shd w:val="clear" w:color="auto" w:fill="8DB3E2" w:themeFill="text2" w:themeFillTint="66"/>
+            <w:vAlign w:val="center"/>
+          </w:tcPr>
+          <w:p>
+            <w:pPr>
+              <w:jc w:val="center"/>
+              <w:rPr>
+                <w:rFonts w:eastAsiaTheme="minorEastAsia"/>
+                <w:b/>
+                <w:sz w:val="16"/>
+                <w:szCs w:val="16"/>
+              </w:rPr>
+            </w:pPr>
+            <w:r>
+              <w:rPr>
+                <w:rFonts w:eastAsiaTheme="minorEastAsia"/>
+                <w:b/>
+                <w:sz w:val="16"/>
+                <w:szCs w:val="16"/>
+              </w:rPr>
+              <w:t>Easy 9x9 Sudoku</w:t>
+            </w:r>
+          </w:p>
+        </w:tc>
+        <w:tc>
+          <w:tcPr>
+            <w:tcW w:w="990" w:type="dxa"/>
+            <w:tcBorders>
+              <w:bottom w:val="single" w:sz="18" w:space="0" w:color="auto"/>
+            </w:tcBorders>
+            <w:shd w:val="clear" w:color="auto" w:fill="8DB3E2" w:themeFill="text2" w:themeFillTint="66"/>
+            <w:vAlign w:val="center"/>
+          </w:tcPr>
+          <w:p>
+            <w:pPr>
+              <w:jc w:val="center"/>
+              <w:rPr>
+                <w:rFonts w:eastAsiaTheme="minorEastAsia"/>
+                <w:b/>
+                <w:sz w:val="16"/>
+                <w:szCs w:val="16"/>
+              </w:rPr>
+            </w:pPr>
+            <w:r>
+              <w:rPr>
+                <w:rFonts w:eastAsiaTheme="minorEastAsia"/>
+                <w:b/>
+                <w:sz w:val="16"/>
+                <w:szCs w:val="16"/>
+              </w:rPr>
+              <w:t>Medium</w:t>
+            </w:r>
+          </w:p>
+          <w:p>
+            <w:pPr>
+              <w:jc w:val="center"/>
+              <w:rPr>
+                <w:rFonts w:eastAsiaTheme="minorEastAsia"/>
+                <w:b/>
+                <w:sz w:val="16"/>
+                <w:szCs w:val="16"/>
+              </w:rPr>
+            </w:pPr>
+            <w:r>
+              <w:rPr>
+                <w:rFonts w:eastAsiaTheme="minorEastAsia"/>
+                <w:b/>
+                <w:sz w:val="16"/>
+                <w:szCs w:val="16"/>
+              </w:rPr>
+              <w:t>9x9 Sudoku</w:t>
+            </w:r>
+          </w:p>
+        </w:tc>
+        <w:tc>
+          <w:tcPr>
+            <w:tcW w:w="900" w:type="dxa"/>
+            <w:tcBorders>
+              <w:bottom w:val="single" w:sz="18" w:space="0" w:color="auto"/>
+            </w:tcBorders>
+            <w:shd w:val="clear" w:color="auto" w:fill="8DB3E2" w:themeFill="text2" w:themeFillTint="66"/>
+            <w:vAlign w:val="center"/>
+          </w:tcPr>
+          <w:p>
+            <w:pPr>
+              <w:jc w:val="center"/>
+              <w:rPr>
+                <w:rFonts w:eastAsiaTheme="minorEastAsia"/>
+                <w:b/>
+                <w:sz w:val="16"/>
+                <w:szCs w:val="16"/>
+              </w:rPr>
+            </w:pPr>
+            <w:r>
+              <w:rPr>
+                <w:rFonts w:eastAsiaTheme="minorEastAsia"/>
+                <w:b/>
+                <w:sz w:val="16"/>
+                <w:szCs w:val="16"/>
+              </w:rPr>
+              <w:t>Hard 9x9 Sudoku</w:t>
+            </w:r>
+          </w:p>
+        </w:tc>
+        <w:tc>
+          <w:tcPr>
+            <w:tcW w:w="1170" w:type="dxa"/>
+            <w:tcBorders>
+              <w:bottom w:val="single" w:sz="18" w:space="0" w:color="auto"/>
+            </w:tcBorders>
+            <w:shd w:val="clear" w:color="auto" w:fill="8DB3E2" w:themeFill="text2" w:themeFillTint="66"/>
+            <w:vAlign w:val="center"/>
+          </w:tcPr>
+          <w:p>
+            <w:pPr>
+              <w:jc w:val="center"/>
+              <w:rPr>
+                <w:rFonts w:eastAsiaTheme="minorEastAsia"/>
+                <w:b/>
+                <w:sz w:val="16"/>
+                <w:szCs w:val="16"/>
+              </w:rPr>
+            </w:pPr>
+            <w:r>
+              <w:rPr>
+                <w:rFonts w:eastAsiaTheme="minorEastAsia"/>
+                <w:b/>
+                <w:sz w:val="16"/>
+                <w:szCs w:val="16"/>
+              </w:rPr>
+              <w:t>Hardest</w:t>
+            </w:r>
+          </w:p>
+          <w:p>
+            <w:pPr>
+              <w:jc w:val="center"/>
+              <w:rPr>
+                <w:rFonts w:eastAsiaTheme="minorEastAsia"/>
+              </w:rPr>
+            </w:pPr>
+            <w:r>
+              <w:rPr>
+                <w:rFonts w:eastAsiaTheme="minorEastAsia"/>
+                <w:b/>
+                <w:sz w:val="16"/>
+                <w:szCs w:val="16"/>
+              </w:rPr>
+              <w:t>9x9 Sudoku</w:t>
+            </w:r>
+          </w:p>
+        </w:tc>
+      </w:tr>
+      <w:tr>
+        <w:trPr>
+          <w:jc w:val="center"/>
+        </w:trPr>
+        <w:tc>
+          <w:tcPr>
+            <w:tcW w:w="1998" w:type="dxa"/>
+            <w:vMerge w:val="restart"/>
+            <w:tcBorders>
+              <w:right w:val="single" w:sz="18" w:space="0" w:color="auto"/>
+            </w:tcBorders>
+            <w:vAlign w:val="center"/>
+          </w:tcPr>
+          <w:p>
+            <w:pPr>
+              <w:jc w:val="center"/>
+              <w:rPr>
+                <w:rFonts w:eastAsiaTheme="minorEastAsia"/>
+                <w:b/>
+              </w:rPr>
+            </w:pPr>
+            <w:r>
+              <w:rPr>
+                <w:rFonts w:eastAsiaTheme="minorEastAsia"/>
+                <w:b/>
+              </w:rPr>
+              <w:t>Backtrack Function Call Count</w:t>
+            </w:r>
+          </w:p>
+        </w:tc>
+        <w:tc>
+          <w:tcPr>
+            <w:tcW w:w="956" w:type="dxa"/>
+            <w:tcBorders>
+              <w:top w:val="single" w:sz="18" w:space="0" w:color="auto"/>
+              <w:left w:val="single" w:sz="18" w:space="0" w:color="auto"/>
+              <w:bottom w:val="single" w:sz="6" w:space="0" w:color="auto"/>
+              <w:right w:val="single" w:sz="6" w:space="0" w:color="auto"/>
+            </w:tcBorders>
+            <w:vAlign w:val="center"/>
+          </w:tcPr>
+          <w:p>
+            <w:pPr>
+              <w:jc w:val="center"/>
+              <w:rPr>
+                <w:rFonts w:eastAsiaTheme="minorEastAsia"/>
+              </w:rPr>
+            </w:pPr>
+            <w:r>
+              <w:rPr>
+                <w:rFonts w:eastAsiaTheme="minorEastAsia"/>
+              </w:rPr>
+              <w:t>With FC</w:t>
+            </w:r>
+          </w:p>
+        </w:tc>
+        <w:tc>
+          <w:tcPr>
+            <w:tcW w:w="990" w:type="dxa"/>
+            <w:tcBorders>
+              <w:top w:val="single" w:sz="18" w:space="0" w:color="auto"/>
+              <w:left w:val="single" w:sz="6" w:space="0" w:color="auto"/>
+              <w:bottom w:val="single" w:sz="6" w:space="0" w:color="auto"/>
+              <w:right w:val="single" w:sz="6" w:space="0" w:color="auto"/>
+            </w:tcBorders>
+            <w:vAlign w:val="center"/>
+          </w:tcPr>
+          <w:p>
+            <w:pPr>
+              <w:jc w:val="center"/>
+              <w:rPr>
+                <w:rFonts w:eastAsiaTheme="minorEastAsia"/>
+              </w:rPr>
+            </w:pPr>
+            <w:r>
+              <w:rPr>
+                <w:rFonts w:eastAsiaTheme="minorEastAsia"/>
+              </w:rPr>
+              <w:t>16</w:t>
+            </w:r>
+          </w:p>
+        </w:tc>
+        <w:tc>
+          <w:tcPr>
+            <w:tcW w:w="990" w:type="dxa"/>
+            <w:tcBorders>
+              <w:top w:val="single" w:sz="18" w:space="0" w:color="auto"/>
+              <w:left w:val="single" w:sz="6" w:space="0" w:color="auto"/>
+              <w:bottom w:val="single" w:sz="6" w:space="0" w:color="auto"/>
+              <w:right w:val="single" w:sz="6" w:space="0" w:color="auto"/>
+            </w:tcBorders>
+            <w:vAlign w:val="center"/>
+          </w:tcPr>
+          <w:p>
+            <w:pPr>
+              <w:jc w:val="center"/>
+              <w:rPr>
+                <w:rFonts w:eastAsiaTheme="minorEastAsia"/>
+              </w:rPr>
+            </w:pPr>
+            <w:r>
+              <w:rPr>
+                <w:rFonts w:eastAsiaTheme="minorEastAsia"/>
+              </w:rPr>
+              <w:t>81</w:t>
+            </w:r>
+          </w:p>
+        </w:tc>
+        <w:tc>
+          <w:tcPr>
+            <w:tcW w:w="810" w:type="dxa"/>
+            <w:tcBorders>
+              <w:top w:val="single" w:sz="18" w:space="0" w:color="auto"/>
+              <w:left w:val="single" w:sz="6" w:space="0" w:color="auto"/>
+              <w:bottom w:val="single" w:sz="6" w:space="0" w:color="auto"/>
+              <w:right w:val="single" w:sz="6" w:space="0" w:color="auto"/>
+            </w:tcBorders>
+            <w:vAlign w:val="center"/>
+          </w:tcPr>
+          <w:p>
+            <w:pPr>
+              <w:jc w:val="center"/>
+              <w:rPr>
+                <w:rFonts w:eastAsiaTheme="minorEastAsia"/>
+              </w:rPr>
+            </w:pPr>
+            <w:r>
+              <w:rPr>
+                <w:rFonts w:eastAsiaTheme="minorEastAsia"/>
+              </w:rPr>
+              <w:t>81</w:t>
+            </w:r>
+          </w:p>
+        </w:tc>
+        <w:tc>
+          <w:tcPr>
+            <w:tcW w:w="990" w:type="dxa"/>
+            <w:tcBorders>
+              <w:top w:val="single" w:sz="18" w:space="0" w:color="auto"/>
+              <w:left w:val="single" w:sz="6" w:space="0" w:color="auto"/>
+              <w:bottom w:val="single" w:sz="6" w:space="0" w:color="auto"/>
+              <w:right w:val="single" w:sz="6" w:space="0" w:color="auto"/>
+            </w:tcBorders>
+            <w:vAlign w:val="center"/>
+          </w:tcPr>
+          <w:p>
+            <w:pPr>
+              <w:jc w:val="center"/>
+              <w:rPr>
+                <w:rFonts w:eastAsiaTheme="minorEastAsia"/>
+              </w:rPr>
+            </w:pPr>
+            <w:r>
+              <w:rPr>
+                <w:rFonts w:eastAsiaTheme="minorEastAsia"/>
+              </w:rPr>
+              <w:t>140</w:t>
+            </w:r>
+          </w:p>
+        </w:tc>
+        <w:tc>
+          <w:tcPr>
+            <w:tcW w:w="900" w:type="dxa"/>
+            <w:tcBorders>
+              <w:top w:val="single" w:sz="18" w:space="0" w:color="auto"/>
+              <w:left w:val="single" w:sz="6" w:space="0" w:color="auto"/>
+              <w:bottom w:val="single" w:sz="6" w:space="0" w:color="auto"/>
+              <w:right w:val="single" w:sz="6" w:space="0" w:color="auto"/>
+            </w:tcBorders>
+            <w:vAlign w:val="center"/>
+          </w:tcPr>
+          <w:p>
+            <w:pPr>
+              <w:jc w:val="center"/>
+              <w:rPr>
+                <w:rFonts w:eastAsiaTheme="minorEastAsia"/>
+              </w:rPr>
+            </w:pPr>
+            <w:r>
+              <w:rPr>
+                <w:rFonts w:eastAsiaTheme="minorEastAsia"/>
+              </w:rPr>
+              <w:t>94</w:t>
+            </w:r>
+          </w:p>
+        </w:tc>
+        <w:tc>
+          <w:tcPr>
+            <w:tcW w:w="1170" w:type="dxa"/>
+            <w:tcBorders>
+              <w:top w:val="single" w:sz="18" w:space="0" w:color="auto"/>
+              <w:left w:val="single" w:sz="6" w:space="0" w:color="auto"/>
+              <w:bottom w:val="single" w:sz="6" w:space="0" w:color="auto"/>
+              <w:right w:val="single" w:sz="18" w:space="0" w:color="auto"/>
+            </w:tcBorders>
+            <w:vAlign w:val="center"/>
+          </w:tcPr>
+          <w:p>
+            <w:pPr>
+              <w:jc w:val="center"/>
+              <w:rPr>
+                <w:rFonts w:eastAsiaTheme="minorEastAsia"/>
+              </w:rPr>
+            </w:pPr>
+            <w:r>
+              <w:rPr>
+                <w:rFonts w:eastAsiaTheme="minorEastAsia"/>
+              </w:rPr>
+              <w:t>84</w:t>
+            </w:r>
+          </w:p>
+        </w:tc>
+      </w:tr>
+      <w:tr>
+        <w:trPr>
+          <w:jc w:val="center"/>
+        </w:trPr>
+        <w:tc>
+          <w:tcPr>
+            <w:tcW w:w="1998" w:type="dxa"/>
+            <w:vMerge/>
+            <w:tcBorders>
+              <w:right w:val="single" w:sz="18" w:space="0" w:color="auto"/>
+            </w:tcBorders>
+            <w:vAlign w:val="center"/>
+          </w:tcPr>
+          <w:p>
+            <w:pPr>
+              <w:jc w:val="center"/>
+              <w:rPr>
+                <w:rFonts w:eastAsiaTheme="minorEastAsia"/>
+              </w:rPr>
+            </w:pPr>
+          </w:p>
+        </w:tc>
+        <w:tc>
+          <w:tcPr>
+            <w:tcW w:w="956" w:type="dxa"/>
+            <w:tcBorders>
+              <w:top w:val="single" w:sz="6" w:space="0" w:color="auto"/>
+              <w:left w:val="single" w:sz="18" w:space="0" w:color="auto"/>
+              <w:bottom w:val="single" w:sz="18" w:space="0" w:color="auto"/>
+              <w:right w:val="single" w:sz="6" w:space="0" w:color="auto"/>
+            </w:tcBorders>
+            <w:shd w:val="clear" w:color="auto" w:fill="D9D9D9" w:themeFill="background1" w:themeFillShade="D9"/>
+            <w:vAlign w:val="center"/>
+          </w:tcPr>
+          <w:p>
+            <w:pPr>
+              <w:jc w:val="center"/>
+              <w:rPr>
+                <w:rFonts w:eastAsiaTheme="minorEastAsia"/>
+              </w:rPr>
+            </w:pPr>
+            <w:r>
+              <w:rPr>
+                <w:rFonts w:eastAsiaTheme="minorEastAsia"/>
+              </w:rPr>
+              <w:t>No FC</w:t>
+            </w:r>
+          </w:p>
+        </w:tc>
+        <w:tc>
+          <w:tcPr>
+            <w:tcW w:w="990" w:type="dxa"/>
+            <w:tcBorders>
+              <w:top w:val="single" w:sz="6" w:space="0" w:color="auto"/>
+              <w:left w:val="single" w:sz="6" w:space="0" w:color="auto"/>
+              <w:bottom w:val="single" w:sz="18" w:space="0" w:color="auto"/>
+              <w:right w:val="single" w:sz="6" w:space="0" w:color="auto"/>
+            </w:tcBorders>
+            <w:shd w:val="clear" w:color="auto" w:fill="D9D9D9" w:themeFill="background1" w:themeFillShade="D9"/>
+            <w:vAlign w:val="center"/>
+          </w:tcPr>
+          <w:p>
+            <w:pPr>
+              <w:jc w:val="center"/>
+              <w:rPr>
+                <w:rFonts w:eastAsiaTheme="minorEastAsia"/>
+              </w:rPr>
+            </w:pPr>
+            <w:r>
+              <w:rPr>
+                <w:rFonts w:eastAsiaTheme="minorEastAsia"/>
+              </w:rPr>
+              <w:t>16</w:t>
+            </w:r>
+          </w:p>
+        </w:tc>
+        <w:tc>
+          <w:tcPr>
+            <w:tcW w:w="990" w:type="dxa"/>
+            <w:tcBorders>
+              <w:top w:val="single" w:sz="6" w:space="0" w:color="auto"/>
+              <w:left w:val="single" w:sz="6" w:space="0" w:color="auto"/>
+              <w:bottom w:val="single" w:sz="18" w:space="0" w:color="auto"/>
+              <w:right w:val="single" w:sz="6" w:space="0" w:color="auto"/>
+            </w:tcBorders>
+            <w:shd w:val="clear" w:color="auto" w:fill="D9D9D9" w:themeFill="background1" w:themeFillShade="D9"/>
+            <w:vAlign w:val="center"/>
+          </w:tcPr>
+          <w:p>
+            <w:pPr>
+              <w:jc w:val="center"/>
+              <w:rPr>
+                <w:rFonts w:eastAsiaTheme="minorEastAsia"/>
+              </w:rPr>
+            </w:pPr>
+            <w:r>
+              <w:rPr>
+                <w:rFonts w:eastAsiaTheme="minorEastAsia"/>
+              </w:rPr>
+              <w:t>81</w:t>
+            </w:r>
+          </w:p>
+        </w:tc>
+        <w:tc>
+          <w:tcPr>
+            <w:tcW w:w="810" w:type="dxa"/>
+            <w:tcBorders>
+              <w:top w:val="single" w:sz="6" w:space="0" w:color="auto"/>
+              <w:left w:val="single" w:sz="6" w:space="0" w:color="auto"/>
+              <w:bottom w:val="single" w:sz="18" w:space="0" w:color="auto"/>
+              <w:right w:val="single" w:sz="6" w:space="0" w:color="auto"/>
+            </w:tcBorders>
+            <w:shd w:val="clear" w:color="auto" w:fill="D9D9D9" w:themeFill="background1" w:themeFillShade="D9"/>
+            <w:vAlign w:val="center"/>
+          </w:tcPr>
+          <w:p>
+            <w:pPr>
+              <w:jc w:val="center"/>
+              <w:rPr>
+                <w:rFonts w:eastAsiaTheme="minorEastAsia"/>
+              </w:rPr>
+            </w:pPr>
+            <w:r>
+              <w:rPr>
+                <w:rFonts w:eastAsiaTheme="minorEastAsia"/>
+              </w:rPr>
+              <w:t>301</w:t>
+            </w:r>
+          </w:p>
+        </w:tc>
+        <w:tc>
+          <w:tcPr>
+            <w:tcW w:w="990" w:type="dxa"/>
+            <w:tcBorders>
+              <w:top w:val="single" w:sz="6" w:space="0" w:color="auto"/>
+              <w:left w:val="single" w:sz="6" w:space="0" w:color="auto"/>
+              <w:bottom w:val="single" w:sz="18" w:space="0" w:color="auto"/>
+              <w:right w:val="single" w:sz="6" w:space="0" w:color="auto"/>
+            </w:tcBorders>
+            <w:shd w:val="clear" w:color="auto" w:fill="D9D9D9" w:themeFill="background1" w:themeFillShade="D9"/>
+            <w:vAlign w:val="center"/>
+          </w:tcPr>
+          <w:p>
+            <w:pPr>
+              <w:jc w:val="center"/>
+              <w:rPr>
+                <w:rFonts w:eastAsiaTheme="minorEastAsia"/>
+              </w:rPr>
+            </w:pPr>
+            <w:r>
+              <w:rPr>
+                <w:rFonts w:eastAsiaTheme="minorEastAsia"/>
+              </w:rPr>
+              <w:t>2170</w:t>
+            </w:r>
+          </w:p>
+        </w:tc>
+        <w:tc>
+          <w:tcPr>
+            <w:tcW w:w="900" w:type="dxa"/>
+            <w:tcBorders>
+              <w:top w:val="single" w:sz="6" w:space="0" w:color="auto"/>
+              <w:left w:val="single" w:sz="6" w:space="0" w:color="auto"/>
+              <w:bottom w:val="single" w:sz="18" w:space="0" w:color="auto"/>
+              <w:right w:val="single" w:sz="6" w:space="0" w:color="auto"/>
+            </w:tcBorders>
+            <w:shd w:val="clear" w:color="auto" w:fill="D9D9D9" w:themeFill="background1" w:themeFillShade="D9"/>
+            <w:vAlign w:val="center"/>
+          </w:tcPr>
+          <w:p>
+            <w:pPr>
+              <w:jc w:val="center"/>
+              <w:rPr>
+                <w:rFonts w:eastAsiaTheme="minorEastAsia"/>
+              </w:rPr>
+            </w:pPr>
+            <w:r>
+              <w:rPr>
+                <w:rFonts w:eastAsiaTheme="minorEastAsia"/>
+              </w:rPr>
+              <w:t>94</w:t>
+            </w:r>
+          </w:p>
+        </w:tc>
+        <w:tc>
+          <w:tcPr>
+            <w:tcW w:w="1170" w:type="dxa"/>
+            <w:tcBorders>
+              <w:top w:val="single" w:sz="6" w:space="0" w:color="auto"/>
+              <w:left w:val="single" w:sz="6" w:space="0" w:color="auto"/>
+              <w:bottom w:val="single" w:sz="18" w:space="0" w:color="auto"/>
+              <w:right w:val="single" w:sz="18" w:space="0" w:color="auto"/>
+            </w:tcBorders>
+            <w:shd w:val="clear" w:color="auto" w:fill="D9D9D9" w:themeFill="background1" w:themeFillShade="D9"/>
+            <w:vAlign w:val="center"/>
+          </w:tcPr>
+          <w:p>
+            <w:pPr>
+              <w:jc w:val="center"/>
+              <w:rPr>
+                <w:rFonts w:eastAsiaTheme="minorEastAsia"/>
+              </w:rPr>
+            </w:pPr>
+            <w:r>
+              <w:rPr>
+                <w:rFonts w:eastAsiaTheme="minorEastAsia"/>
+              </w:rPr>
+              <w:t>218</w:t>
+            </w:r>
+          </w:p>
+        </w:tc>
+      </w:tr>
+      <w:tr>
+        <w:trPr>
+          <w:jc w:val="center"/>
+        </w:trPr>
+        <w:tc>
+          <w:tcPr>
+            <w:tcW w:w="1998" w:type="dxa"/>
+            <w:vMerge w:val="restart"/>
+            <w:tcBorders>
+              <w:right w:val="single" w:sz="18" w:space="0" w:color="auto"/>
+            </w:tcBorders>
+            <w:vAlign w:val="center"/>
+          </w:tcPr>
+          <w:p>
+            <w:pPr>
+              <w:jc w:val="center"/>
+              <w:rPr>
+                <w:rFonts w:eastAsiaTheme="minorEastAsia"/>
+              </w:rPr>
+            </w:pPr>
+            <w:r>
+              <w:rPr>
+                <w:rFonts w:eastAsiaTheme="minorEastAsia"/>
+                <w:b/>
+              </w:rPr>
+              <w:t>Variable Value Setting Count</w:t>
+            </w:r>
+          </w:p>
+        </w:tc>
+        <w:tc>
+          <w:tcPr>
+            <w:tcW w:w="956" w:type="dxa"/>
+            <w:tcBorders>
+              <w:top w:val="single" w:sz="18" w:space="0" w:color="auto"/>
+              <w:left w:val="single" w:sz="18" w:space="0" w:color="auto"/>
+              <w:bottom w:val="single" w:sz="6" w:space="0" w:color="auto"/>
+              <w:right w:val="single" w:sz="6" w:space="0" w:color="auto"/>
+            </w:tcBorders>
+            <w:vAlign w:val="center"/>
+          </w:tcPr>
+          <w:p>
+            <w:pPr>
+              <w:jc w:val="center"/>
+              <w:rPr>
+                <w:rFonts w:eastAsiaTheme="minorEastAsia"/>
+              </w:rPr>
+            </w:pPr>
+            <w:r>
+              <w:rPr>
+                <w:rFonts w:eastAsiaTheme="minorEastAsia"/>
+              </w:rPr>
+              <w:t>With FC</w:t>
+            </w:r>
+          </w:p>
+        </w:tc>
+        <w:tc>
+          <w:tcPr>
+            <w:tcW w:w="990" w:type="dxa"/>
+            <w:tcBorders>
+              <w:top w:val="single" w:sz="18" w:space="0" w:color="auto"/>
+              <w:left w:val="single" w:sz="6" w:space="0" w:color="auto"/>
+              <w:bottom w:val="single" w:sz="6" w:space="0" w:color="auto"/>
+              <w:right w:val="single" w:sz="6" w:space="0" w:color="auto"/>
+            </w:tcBorders>
+            <w:vAlign w:val="center"/>
+          </w:tcPr>
+          <w:p>
+            <w:pPr>
+              <w:jc w:val="center"/>
+              <w:rPr>
+                <w:rFonts w:eastAsiaTheme="minorEastAsia"/>
+              </w:rPr>
+            </w:pPr>
+            <w:r>
+              <w:rPr>
+                <w:rFonts w:eastAsiaTheme="minorEastAsia"/>
+              </w:rPr>
+              <w:t>16</w:t>
+            </w:r>
+          </w:p>
+        </w:tc>
+        <w:tc>
+          <w:tcPr>
+            <w:tcW w:w="990" w:type="dxa"/>
+            <w:tcBorders>
+              <w:top w:val="single" w:sz="18" w:space="0" w:color="auto"/>
+              <w:left w:val="single" w:sz="6" w:space="0" w:color="auto"/>
+              <w:bottom w:val="single" w:sz="6" w:space="0" w:color="auto"/>
+              <w:right w:val="single" w:sz="6" w:space="0" w:color="auto"/>
+            </w:tcBorders>
+            <w:vAlign w:val="center"/>
+          </w:tcPr>
+          <w:p>
+            <w:pPr>
+              <w:jc w:val="center"/>
+              <w:rPr>
+                <w:rFonts w:eastAsiaTheme="minorEastAsia"/>
+              </w:rPr>
+            </w:pPr>
+            <w:r>
+              <w:rPr>
+                <w:rFonts w:eastAsiaTheme="minorEastAsia"/>
+              </w:rPr>
+              <w:t>81</w:t>
+            </w:r>
+          </w:p>
+        </w:tc>
+        <w:tc>
+          <w:tcPr>
+            <w:tcW w:w="810" w:type="dxa"/>
+            <w:tcBorders>
+              <w:top w:val="single" w:sz="18" w:space="0" w:color="auto"/>
+              <w:left w:val="single" w:sz="6" w:space="0" w:color="auto"/>
+              <w:bottom w:val="single" w:sz="6" w:space="0" w:color="auto"/>
+              <w:right w:val="single" w:sz="6" w:space="0" w:color="auto"/>
+            </w:tcBorders>
+            <w:vAlign w:val="center"/>
+          </w:tcPr>
+          <w:p>
+            <w:pPr>
+              <w:jc w:val="center"/>
+              <w:rPr>
+                <w:rFonts w:eastAsiaTheme="minorEastAsia"/>
+              </w:rPr>
+            </w:pPr>
+            <w:r>
+              <w:rPr>
+                <w:rFonts w:eastAsiaTheme="minorEastAsia"/>
+              </w:rPr>
+              <w:t>81</w:t>
+            </w:r>
+          </w:p>
+        </w:tc>
+        <w:tc>
+          <w:tcPr>
+            <w:tcW w:w="990" w:type="dxa"/>
+            <w:tcBorders>
+              <w:top w:val="single" w:sz="18" w:space="0" w:color="auto"/>
+              <w:left w:val="single" w:sz="6" w:space="0" w:color="auto"/>
+              <w:bottom w:val="single" w:sz="6" w:space="0" w:color="auto"/>
+              <w:right w:val="single" w:sz="6" w:space="0" w:color="auto"/>
+            </w:tcBorders>
+            <w:vAlign w:val="center"/>
+          </w:tcPr>
+          <w:p>
+            <w:pPr>
+              <w:jc w:val="center"/>
+              <w:rPr>
+                <w:rFonts w:eastAsiaTheme="minorEastAsia"/>
+              </w:rPr>
+            </w:pPr>
+            <w:r>
+              <w:rPr>
+                <w:rFonts w:eastAsiaTheme="minorEastAsia"/>
+              </w:rPr>
+              <w:t>145</w:t>
+            </w:r>
+          </w:p>
+        </w:tc>
+        <w:tc>
+          <w:tcPr>
+            <w:tcW w:w="900" w:type="dxa"/>
+            <w:tcBorders>
+              <w:top w:val="single" w:sz="18" w:space="0" w:color="auto"/>
+              <w:left w:val="single" w:sz="6" w:space="0" w:color="auto"/>
+              <w:bottom w:val="single" w:sz="6" w:space="0" w:color="auto"/>
+              <w:right w:val="single" w:sz="6" w:space="0" w:color="auto"/>
+            </w:tcBorders>
+            <w:vAlign w:val="center"/>
+          </w:tcPr>
+          <w:p>
+            <w:pPr>
+              <w:jc w:val="center"/>
+              <w:rPr>
+                <w:rFonts w:eastAsiaTheme="minorEastAsia"/>
+              </w:rPr>
+            </w:pPr>
+            <w:r>
+              <w:rPr>
+                <w:rFonts w:eastAsiaTheme="minorEastAsia"/>
+              </w:rPr>
+              <w:t>95</w:t>
+            </w:r>
+          </w:p>
+        </w:tc>
+        <w:tc>
+          <w:tcPr>
+            <w:tcW w:w="1170" w:type="dxa"/>
+            <w:tcBorders>
+              <w:top w:val="single" w:sz="18" w:space="0" w:color="auto"/>
+              <w:left w:val="single" w:sz="6" w:space="0" w:color="auto"/>
+              <w:bottom w:val="single" w:sz="6" w:space="0" w:color="auto"/>
+              <w:right w:val="single" w:sz="18" w:space="0" w:color="auto"/>
+            </w:tcBorders>
+            <w:vAlign w:val="center"/>
+          </w:tcPr>
+          <w:p>
+            <w:pPr>
+              <w:jc w:val="center"/>
+              <w:rPr>
+                <w:rFonts w:eastAsiaTheme="minorEastAsia"/>
+              </w:rPr>
+            </w:pPr>
+            <w:r>
+              <w:rPr>
+                <w:rFonts w:eastAsiaTheme="minorEastAsia"/>
+              </w:rPr>
+              <w:t>85</w:t>
+            </w:r>
+          </w:p>
+        </w:tc>
+      </w:tr>
+      <w:tr>
+        <w:trPr>
+          <w:trHeight w:val="37"/>
+          <w:jc w:val="center"/>
+        </w:trPr>
+        <w:tc>
+          <w:tcPr>
+            <w:tcW w:w="1998" w:type="dxa"/>
+            <w:vMerge/>
+            <w:tcBorders>
+              <w:right w:val="single" w:sz="18" w:space="0" w:color="auto"/>
+            </w:tcBorders>
+            <w:vAlign w:val="center"/>
+          </w:tcPr>
+          <w:p>
+            <w:pPr>
+              <w:jc w:val="center"/>
+              <w:rPr>
+                <w:rFonts w:eastAsiaTheme="minorEastAsia"/>
+              </w:rPr>
+            </w:pPr>
+          </w:p>
+        </w:tc>
+        <w:tc>
+          <w:tcPr>
+            <w:tcW w:w="956" w:type="dxa"/>
+            <w:tcBorders>
+              <w:top w:val="single" w:sz="6" w:space="0" w:color="auto"/>
+              <w:left w:val="single" w:sz="18" w:space="0" w:color="auto"/>
+              <w:bottom w:val="single" w:sz="18" w:space="0" w:color="auto"/>
+              <w:right w:val="single" w:sz="6" w:space="0" w:color="auto"/>
+            </w:tcBorders>
+            <w:shd w:val="clear" w:color="auto" w:fill="D9D9D9" w:themeFill="background1" w:themeFillShade="D9"/>
+            <w:vAlign w:val="center"/>
+          </w:tcPr>
+          <w:p>
+            <w:pPr>
+              <w:jc w:val="center"/>
+              <w:rPr>
+                <w:rFonts w:eastAsiaTheme="minorEastAsia"/>
+              </w:rPr>
+            </w:pPr>
+            <w:r>
+              <w:rPr>
+                <w:rFonts w:eastAsiaTheme="minorEastAsia"/>
+              </w:rPr>
+              <w:t>No FC</w:t>
+            </w:r>
+          </w:p>
+        </w:tc>
+        <w:tc>
+          <w:tcPr>
+            <w:tcW w:w="990" w:type="dxa"/>
+            <w:tcBorders>
+              <w:top w:val="single" w:sz="6" w:space="0" w:color="auto"/>
+              <w:left w:val="single" w:sz="6" w:space="0" w:color="auto"/>
+              <w:bottom w:val="single" w:sz="18" w:space="0" w:color="auto"/>
+              <w:right w:val="single" w:sz="6" w:space="0" w:color="auto"/>
+            </w:tcBorders>
+            <w:shd w:val="clear" w:color="auto" w:fill="D9D9D9" w:themeFill="background1" w:themeFillShade="D9"/>
+            <w:vAlign w:val="center"/>
+          </w:tcPr>
+          <w:p>
+            <w:pPr>
+              <w:jc w:val="center"/>
+              <w:rPr>
+                <w:rFonts w:eastAsiaTheme="minorEastAsia"/>
+              </w:rPr>
+            </w:pPr>
+            <w:r>
+              <w:rPr>
+                <w:rFonts w:eastAsiaTheme="minorEastAsia"/>
+              </w:rPr>
+              <w:t>16</w:t>
+            </w:r>
+          </w:p>
+        </w:tc>
+        <w:tc>
+          <w:tcPr>
+            <w:tcW w:w="990" w:type="dxa"/>
+            <w:tcBorders>
+              <w:top w:val="single" w:sz="6" w:space="0" w:color="auto"/>
+              <w:left w:val="single" w:sz="6" w:space="0" w:color="auto"/>
+              <w:bottom w:val="single" w:sz="18" w:space="0" w:color="auto"/>
+              <w:right w:val="single" w:sz="6" w:space="0" w:color="auto"/>
+            </w:tcBorders>
+            <w:shd w:val="clear" w:color="auto" w:fill="D9D9D9" w:themeFill="background1" w:themeFillShade="D9"/>
+            <w:vAlign w:val="center"/>
+          </w:tcPr>
+          <w:p>
+            <w:pPr>
+              <w:jc w:val="center"/>
+              <w:rPr>
+                <w:rFonts w:eastAsiaTheme="minorEastAsia"/>
+              </w:rPr>
+            </w:pPr>
+            <w:r>
+              <w:rPr>
+                <w:rFonts w:eastAsiaTheme="minorEastAsia"/>
+              </w:rPr>
+              <w:t>81</w:t>
+            </w:r>
+          </w:p>
+        </w:tc>
+        <w:tc>
+          <w:tcPr>
+            <w:tcW w:w="810" w:type="dxa"/>
+            <w:tcBorders>
+              <w:top w:val="single" w:sz="6" w:space="0" w:color="auto"/>
+              <w:left w:val="single" w:sz="6" w:space="0" w:color="auto"/>
+              <w:bottom w:val="single" w:sz="18" w:space="0" w:color="auto"/>
+              <w:right w:val="single" w:sz="6" w:space="0" w:color="auto"/>
+            </w:tcBorders>
+            <w:shd w:val="clear" w:color="auto" w:fill="D9D9D9" w:themeFill="background1" w:themeFillShade="D9"/>
+            <w:vAlign w:val="center"/>
+          </w:tcPr>
+          <w:p>
+            <w:pPr>
+              <w:jc w:val="center"/>
+              <w:rPr>
+                <w:rFonts w:eastAsiaTheme="minorEastAsia"/>
+              </w:rPr>
+            </w:pPr>
+            <w:r>
+              <w:rPr>
+                <w:rFonts w:eastAsiaTheme="minorEastAsia"/>
+              </w:rPr>
+              <w:t>2063</w:t>
+            </w:r>
+          </w:p>
+        </w:tc>
+        <w:tc>
+          <w:tcPr>
+            <w:tcW w:w="990" w:type="dxa"/>
+            <w:tcBorders>
+              <w:top w:val="single" w:sz="6" w:space="0" w:color="auto"/>
+              <w:left w:val="single" w:sz="6" w:space="0" w:color="auto"/>
+              <w:bottom w:val="single" w:sz="18" w:space="0" w:color="auto"/>
+              <w:right w:val="single" w:sz="6" w:space="0" w:color="auto"/>
+            </w:tcBorders>
+            <w:shd w:val="clear" w:color="auto" w:fill="D9D9D9" w:themeFill="background1" w:themeFillShade="D9"/>
+            <w:vAlign w:val="center"/>
+          </w:tcPr>
+          <w:p>
+            <w:pPr>
+              <w:jc w:val="center"/>
+              <w:rPr>
+                <w:rFonts w:eastAsiaTheme="minorEastAsia"/>
+              </w:rPr>
+            </w:pPr>
+            <w:r>
+              <w:rPr>
+                <w:rFonts w:eastAsiaTheme="minorEastAsia"/>
+              </w:rPr>
+              <w:t>18885</w:t>
+            </w:r>
+          </w:p>
+        </w:tc>
+        <w:tc>
+          <w:tcPr>
+            <w:tcW w:w="900" w:type="dxa"/>
+            <w:tcBorders>
+              <w:top w:val="single" w:sz="6" w:space="0" w:color="auto"/>
+              <w:left w:val="single" w:sz="6" w:space="0" w:color="auto"/>
+              <w:bottom w:val="single" w:sz="18" w:space="0" w:color="auto"/>
+              <w:right w:val="single" w:sz="6" w:space="0" w:color="auto"/>
+            </w:tcBorders>
+            <w:shd w:val="clear" w:color="auto" w:fill="D9D9D9" w:themeFill="background1" w:themeFillShade="D9"/>
+            <w:vAlign w:val="center"/>
+          </w:tcPr>
+          <w:p>
+            <w:pPr>
+              <w:jc w:val="center"/>
+              <w:rPr>
+                <w:rFonts w:eastAsiaTheme="minorEastAsia"/>
+              </w:rPr>
+            </w:pPr>
+            <w:r>
+              <w:rPr>
+                <w:rFonts w:eastAsiaTheme="minorEastAsia"/>
+              </w:rPr>
+              <w:t>199</w:t>
+            </w:r>
+          </w:p>
+        </w:tc>
+        <w:tc>
+          <w:tcPr>
+            <w:tcW w:w="1170" w:type="dxa"/>
+            <w:tcBorders>
+              <w:top w:val="single" w:sz="6" w:space="0" w:color="auto"/>
+              <w:left w:val="single" w:sz="6" w:space="0" w:color="auto"/>
+              <w:bottom w:val="single" w:sz="18" w:space="0" w:color="auto"/>
+              <w:right w:val="single" w:sz="18" w:space="0" w:color="auto"/>
+            </w:tcBorders>
+            <w:shd w:val="clear" w:color="auto" w:fill="D9D9D9" w:themeFill="background1" w:themeFillShade="D9"/>
+            <w:vAlign w:val="center"/>
+          </w:tcPr>
+          <w:p>
+            <w:pPr>
+              <w:jc w:val="center"/>
+              <w:rPr>
+                <w:rFonts w:eastAsiaTheme="minorEastAsia"/>
+              </w:rPr>
+            </w:pPr>
+            <w:r>
+              <w:rPr>
+                <w:rFonts w:eastAsiaTheme="minorEastAsia"/>
+              </w:rPr>
+              <w:t>1318</w:t>
+            </w:r>
+          </w:p>
+        </w:tc>
+      </w:tr>
+      <w:tr>
+        <w:trPr>
+          <w:trHeight w:val="35"/>
+          <w:jc w:val="center"/>
+        </w:trPr>
+        <w:tc>
+          <w:tcPr>
+            <w:tcW w:w="1998" w:type="dxa"/>
+            <w:vMerge w:val="restart"/>
+            <w:tcBorders>
+              <w:right w:val="single" w:sz="18" w:space="0" w:color="auto"/>
+            </w:tcBorders>
+            <w:vAlign w:val="center"/>
+          </w:tcPr>
+          <w:p>
+            <w:pPr>
+              <w:jc w:val="center"/>
+              <w:rPr>
+                <w:rFonts w:eastAsiaTheme="minorEastAsia"/>
+                <w:b/>
+              </w:rPr>
+            </w:pPr>
+            <w:r>
+              <w:rPr>
+                <w:rFonts w:eastAsiaTheme="minorEastAsia"/>
+                <w:b/>
+              </w:rPr>
+              <w:t>Algorithm</w:t>
+            </w:r>
+          </w:p>
+          <w:p>
+            <w:pPr>
+              <w:jc w:val="center"/>
+              <w:rPr>
+                <w:rFonts w:eastAsiaTheme="minorEastAsia"/>
+              </w:rPr>
+            </w:pPr>
+            <w:r>
+              <w:rPr>
+                <w:rFonts w:eastAsiaTheme="minorEastAsia"/>
+                <w:b/>
+              </w:rPr>
+              <w:t>Runtime (s)</w:t>
+            </w:r>
+          </w:p>
+        </w:tc>
+        <w:tc>
+          <w:tcPr>
+            <w:tcW w:w="956" w:type="dxa"/>
+            <w:tcBorders>
+              <w:top w:val="single" w:sz="18" w:space="0" w:color="auto"/>
+              <w:left w:val="single" w:sz="18" w:space="0" w:color="auto"/>
+              <w:bottom w:val="single" w:sz="6" w:space="0" w:color="auto"/>
+              <w:right w:val="single" w:sz="6" w:space="0" w:color="auto"/>
+            </w:tcBorders>
+            <w:vAlign w:val="center"/>
+          </w:tcPr>
+          <w:p>
+            <w:pPr>
+              <w:jc w:val="center"/>
+              <w:rPr>
+                <w:rFonts w:eastAsiaTheme="minorEastAsia"/>
+              </w:rPr>
+            </w:pPr>
+            <w:r>
+              <w:rPr>
+                <w:rFonts w:eastAsiaTheme="minorEastAsia"/>
+              </w:rPr>
+              <w:t>With FC</w:t>
+            </w:r>
+          </w:p>
+        </w:tc>
+        <w:tc>
+          <w:tcPr>
+            <w:tcW w:w="990" w:type="dxa"/>
+            <w:tcBorders>
+              <w:top w:val="single" w:sz="18" w:space="0" w:color="auto"/>
+              <w:left w:val="single" w:sz="6" w:space="0" w:color="auto"/>
+              <w:bottom w:val="single" w:sz="6" w:space="0" w:color="auto"/>
+              <w:right w:val="single" w:sz="6" w:space="0" w:color="auto"/>
+            </w:tcBorders>
+            <w:vAlign w:val="center"/>
+          </w:tcPr>
+          <w:p>
+            <w:pPr>
+              <w:jc w:val="center"/>
+              <w:rPr>
+                <w:rFonts w:eastAsiaTheme="minorEastAsia"/>
+              </w:rPr>
+            </w:pPr>
+            <w:r>
+              <w:rPr>
+                <w:rFonts w:eastAsiaTheme="minorEastAsia"/>
+              </w:rPr>
+              <w:t>0.000</w:t>
+            </w:r>
+          </w:p>
+        </w:tc>
+        <w:tc>
+          <w:tcPr>
+            <w:tcW w:w="990" w:type="dxa"/>
+            <w:tcBorders>
+              <w:top w:val="single" w:sz="18" w:space="0" w:color="auto"/>
+              <w:left w:val="single" w:sz="6" w:space="0" w:color="auto"/>
+              <w:bottom w:val="single" w:sz="6" w:space="0" w:color="auto"/>
+              <w:right w:val="single" w:sz="6" w:space="0" w:color="auto"/>
+            </w:tcBorders>
+            <w:vAlign w:val="center"/>
+          </w:tcPr>
+          <w:p>
+            <w:pPr>
+              <w:jc w:val="center"/>
+              <w:rPr>
+                <w:rFonts w:eastAsiaTheme="minorEastAsia"/>
+              </w:rPr>
+            </w:pPr>
+            <w:r>
+              <w:rPr>
+                <w:rFonts w:eastAsiaTheme="minorEastAsia"/>
+              </w:rPr>
+              <w:t>0.0</w:t>
+            </w:r>
+            <w:r>
+              <w:rPr>
+                <w:rFonts w:eastAsiaTheme="minorEastAsia"/>
+              </w:rPr>
+              <w:t>76</w:t>
+            </w:r>
+          </w:p>
+        </w:tc>
+        <w:tc>
+          <w:tcPr>
+            <w:tcW w:w="810" w:type="dxa"/>
+            <w:tcBorders>
+              <w:top w:val="single" w:sz="18" w:space="0" w:color="auto"/>
+              <w:left w:val="single" w:sz="6" w:space="0" w:color="auto"/>
+              <w:bottom w:val="single" w:sz="6" w:space="0" w:color="auto"/>
+              <w:right w:val="single" w:sz="6" w:space="0" w:color="auto"/>
+            </w:tcBorders>
+            <w:vAlign w:val="center"/>
+          </w:tcPr>
+          <w:p>
+            <w:pPr>
+              <w:jc w:val="center"/>
+              <w:rPr>
+                <w:rFonts w:eastAsiaTheme="minorEastAsia"/>
+              </w:rPr>
+            </w:pPr>
+            <w:r>
+              <w:rPr>
+                <w:rFonts w:eastAsiaTheme="minorEastAsia"/>
+              </w:rPr>
+              <w:t>0.</w:t>
+            </w:r>
+            <w:r>
+              <w:rPr>
+                <w:rFonts w:eastAsiaTheme="minorEastAsia"/>
+              </w:rPr>
+              <w:t>077</w:t>
+            </w:r>
+          </w:p>
+        </w:tc>
+        <w:tc>
+          <w:tcPr>
+            <w:tcW w:w="990" w:type="dxa"/>
+            <w:tcBorders>
+              <w:top w:val="single" w:sz="18" w:space="0" w:color="auto"/>
+              <w:left w:val="single" w:sz="6" w:space="0" w:color="auto"/>
+              <w:bottom w:val="single" w:sz="6" w:space="0" w:color="auto"/>
+              <w:right w:val="single" w:sz="6" w:space="0" w:color="auto"/>
+            </w:tcBorders>
+            <w:vAlign w:val="center"/>
+          </w:tcPr>
+          <w:p>
+            <w:pPr>
+              <w:jc w:val="center"/>
+              <w:rPr>
+                <w:rFonts w:eastAsiaTheme="minorEastAsia"/>
+              </w:rPr>
+            </w:pPr>
+            <w:r>
+              <w:rPr>
+                <w:rFonts w:eastAsiaTheme="minorEastAsia"/>
+              </w:rPr>
+              <w:t>0.1</w:t>
+            </w:r>
+            <w:r>
+              <w:rPr>
+                <w:rFonts w:eastAsiaTheme="minorEastAsia"/>
+              </w:rPr>
+              <w:t>25</w:t>
+            </w:r>
+          </w:p>
+        </w:tc>
+        <w:tc>
+          <w:tcPr>
+            <w:tcW w:w="900" w:type="dxa"/>
+            <w:tcBorders>
+              <w:top w:val="single" w:sz="18" w:space="0" w:color="auto"/>
+              <w:left w:val="single" w:sz="6" w:space="0" w:color="auto"/>
+              <w:bottom w:val="single" w:sz="6" w:space="0" w:color="auto"/>
+              <w:right w:val="single" w:sz="6" w:space="0" w:color="auto"/>
+            </w:tcBorders>
+            <w:vAlign w:val="center"/>
+          </w:tcPr>
+          <w:p>
+            <w:pPr>
+              <w:jc w:val="center"/>
+              <w:rPr>
+                <w:rFonts w:eastAsiaTheme="minorEastAsia"/>
+              </w:rPr>
+            </w:pPr>
+            <w:r>
+              <w:rPr>
+                <w:rFonts w:eastAsiaTheme="minorEastAsia"/>
+              </w:rPr>
+              <w:t>0.07</w:t>
+            </w:r>
+            <w:r>
+              <w:rPr>
+                <w:rFonts w:eastAsiaTheme="minorEastAsia"/>
+              </w:rPr>
+              <w:t>9</w:t>
+            </w:r>
+          </w:p>
+        </w:tc>
+        <w:tc>
+          <w:tcPr>
+            <w:tcW w:w="1170" w:type="dxa"/>
+            <w:tcBorders>
+              <w:top w:val="single" w:sz="18" w:space="0" w:color="auto"/>
+              <w:left w:val="single" w:sz="6" w:space="0" w:color="auto"/>
+              <w:bottom w:val="single" w:sz="6" w:space="0" w:color="auto"/>
+              <w:right w:val="single" w:sz="18" w:space="0" w:color="auto"/>
+            </w:tcBorders>
+            <w:vAlign w:val="center"/>
+          </w:tcPr>
+          <w:p>
+            <w:pPr>
+              <w:jc w:val="center"/>
+              <w:rPr>
+                <w:rFonts w:eastAsiaTheme="minorEastAsia"/>
+              </w:rPr>
+            </w:pPr>
+            <w:r>
+              <w:rPr>
+                <w:rFonts w:eastAsiaTheme="minorEastAsia"/>
+              </w:rPr>
+              <w:t>0.</w:t>
+            </w:r>
+            <w:r>
+              <w:rPr>
+                <w:rFonts w:eastAsiaTheme="minorEastAsia"/>
+              </w:rPr>
+              <w:t>078</w:t>
+            </w:r>
+          </w:p>
+        </w:tc>
+      </w:tr>
+      <w:tr>
+        <w:trPr>
+          <w:trHeight w:val="35"/>
+          <w:jc w:val="center"/>
+        </w:trPr>
+        <w:tc>
+          <w:tcPr>
+            <w:tcW w:w="1998" w:type="dxa"/>
+            <w:vMerge/>
+            <w:tcBorders>
+              <w:right w:val="single" w:sz="18" w:space="0" w:color="auto"/>
+            </w:tcBorders>
+            <w:vAlign w:val="center"/>
+          </w:tcPr>
+          <w:p>
+            <w:pPr>
+              <w:jc w:val="center"/>
+              <w:rPr>
+                <w:rFonts w:eastAsiaTheme="minorEastAsia"/>
+              </w:rPr>
+            </w:pPr>
+          </w:p>
+        </w:tc>
+        <w:tc>
+          <w:tcPr>
+            <w:tcW w:w="956" w:type="dxa"/>
+            <w:tcBorders>
+              <w:top w:val="single" w:sz="6" w:space="0" w:color="auto"/>
+              <w:left w:val="single" w:sz="18" w:space="0" w:color="auto"/>
+              <w:bottom w:val="single" w:sz="18" w:space="0" w:color="auto"/>
+              <w:right w:val="single" w:sz="6" w:space="0" w:color="auto"/>
+            </w:tcBorders>
+            <w:shd w:val="clear" w:color="auto" w:fill="D9D9D9" w:themeFill="background1" w:themeFillShade="D9"/>
+            <w:vAlign w:val="center"/>
+          </w:tcPr>
+          <w:p>
+            <w:pPr>
+              <w:jc w:val="center"/>
+              <w:rPr>
+                <w:rFonts w:eastAsiaTheme="minorEastAsia"/>
+              </w:rPr>
+            </w:pPr>
+            <w:r>
+              <w:rPr>
+                <w:rFonts w:eastAsiaTheme="minorEastAsia"/>
+              </w:rPr>
+              <w:t>No FC</w:t>
+            </w:r>
+          </w:p>
+        </w:tc>
+        <w:tc>
+          <w:tcPr>
+            <w:tcW w:w="990" w:type="dxa"/>
+            <w:tcBorders>
+              <w:top w:val="single" w:sz="6" w:space="0" w:color="auto"/>
+              <w:left w:val="single" w:sz="6" w:space="0" w:color="auto"/>
+              <w:bottom w:val="single" w:sz="18" w:space="0" w:color="auto"/>
+              <w:right w:val="single" w:sz="6" w:space="0" w:color="auto"/>
+            </w:tcBorders>
+            <w:shd w:val="clear" w:color="auto" w:fill="D9D9D9" w:themeFill="background1" w:themeFillShade="D9"/>
+            <w:vAlign w:val="center"/>
+          </w:tcPr>
+          <w:p>
+            <w:pPr>
+              <w:jc w:val="center"/>
+              <w:rPr>
+                <w:rFonts w:eastAsiaTheme="minorEastAsia"/>
+              </w:rPr>
+            </w:pPr>
+            <w:r>
+              <w:rPr>
+                <w:rFonts w:eastAsiaTheme="minorEastAsia"/>
+              </w:rPr>
+              <w:t>0.000</w:t>
+            </w:r>
+          </w:p>
+        </w:tc>
+        <w:tc>
+          <w:tcPr>
+            <w:tcW w:w="990" w:type="dxa"/>
+            <w:tcBorders>
+              <w:top w:val="single" w:sz="6" w:space="0" w:color="auto"/>
+              <w:left w:val="single" w:sz="6" w:space="0" w:color="auto"/>
+              <w:bottom w:val="single" w:sz="18" w:space="0" w:color="auto"/>
+              <w:right w:val="single" w:sz="6" w:space="0" w:color="auto"/>
+            </w:tcBorders>
+            <w:shd w:val="clear" w:color="auto" w:fill="D9D9D9" w:themeFill="background1" w:themeFillShade="D9"/>
+            <w:vAlign w:val="center"/>
+          </w:tcPr>
+          <w:p>
+            <w:pPr>
+              <w:jc w:val="center"/>
+              <w:rPr>
+                <w:rFonts w:eastAsiaTheme="minorEastAsia"/>
+              </w:rPr>
+            </w:pPr>
+            <w:r>
+              <w:rPr>
+                <w:rFonts w:eastAsiaTheme="minorEastAsia"/>
+              </w:rPr>
+              <w:t>0.1</w:t>
+            </w:r>
+            <w:r>
+              <w:rPr>
+                <w:rFonts w:eastAsiaTheme="minorEastAsia"/>
+              </w:rPr>
+              <w:t>25</w:t>
+            </w:r>
+          </w:p>
+        </w:tc>
+        <w:tc>
+          <w:tcPr>
+            <w:tcW w:w="810" w:type="dxa"/>
+            <w:tcBorders>
+              <w:top w:val="single" w:sz="6" w:space="0" w:color="auto"/>
+              <w:left w:val="single" w:sz="6" w:space="0" w:color="auto"/>
+              <w:bottom w:val="single" w:sz="18" w:space="0" w:color="auto"/>
+              <w:right w:val="single" w:sz="6" w:space="0" w:color="auto"/>
+            </w:tcBorders>
+            <w:shd w:val="clear" w:color="auto" w:fill="D9D9D9" w:themeFill="background1" w:themeFillShade="D9"/>
+            <w:vAlign w:val="center"/>
+          </w:tcPr>
+          <w:p>
+            <w:pPr>
+              <w:jc w:val="center"/>
+              <w:rPr>
+                <w:rFonts w:eastAsiaTheme="minorEastAsia"/>
+              </w:rPr>
+            </w:pPr>
+            <w:r>
+              <w:rPr>
+                <w:rFonts w:eastAsiaTheme="minorEastAsia"/>
+              </w:rPr>
+              <w:t>1.500</w:t>
+            </w:r>
+          </w:p>
+        </w:tc>
+        <w:tc>
+          <w:tcPr>
+            <w:tcW w:w="990" w:type="dxa"/>
+            <w:tcBorders>
+              <w:top w:val="single" w:sz="6" w:space="0" w:color="auto"/>
+              <w:left w:val="single" w:sz="6" w:space="0" w:color="auto"/>
+              <w:bottom w:val="single" w:sz="18" w:space="0" w:color="auto"/>
+              <w:right w:val="single" w:sz="6" w:space="0" w:color="auto"/>
+            </w:tcBorders>
+            <w:shd w:val="clear" w:color="auto" w:fill="D9D9D9" w:themeFill="background1" w:themeFillShade="D9"/>
+            <w:vAlign w:val="center"/>
+          </w:tcPr>
+          <w:p>
+            <w:pPr>
+              <w:jc w:val="center"/>
+              <w:rPr>
+                <w:rFonts w:eastAsiaTheme="minorEastAsia"/>
+              </w:rPr>
+            </w:pPr>
+            <w:r>
+              <w:rPr>
+                <w:rFonts w:eastAsiaTheme="minorEastAsia"/>
+              </w:rPr>
+              <w:t>13.781</w:t>
+            </w:r>
+          </w:p>
+        </w:tc>
+        <w:tc>
+          <w:tcPr>
+            <w:tcW w:w="900" w:type="dxa"/>
+            <w:tcBorders>
+              <w:top w:val="single" w:sz="6" w:space="0" w:color="auto"/>
+              <w:left w:val="single" w:sz="6" w:space="0" w:color="auto"/>
+              <w:bottom w:val="single" w:sz="18" w:space="0" w:color="auto"/>
+              <w:right w:val="single" w:sz="6" w:space="0" w:color="auto"/>
+            </w:tcBorders>
+            <w:shd w:val="clear" w:color="auto" w:fill="D9D9D9" w:themeFill="background1" w:themeFillShade="D9"/>
+            <w:vAlign w:val="center"/>
+          </w:tcPr>
+          <w:p>
+            <w:pPr>
+              <w:jc w:val="center"/>
+              <w:rPr>
+                <w:rFonts w:eastAsiaTheme="minorEastAsia"/>
+              </w:rPr>
+            </w:pPr>
+            <w:r>
+              <w:rPr>
+                <w:rFonts w:eastAsiaTheme="minorEastAsia"/>
+              </w:rPr>
+              <w:t>0.390</w:t>
+            </w:r>
+          </w:p>
+        </w:tc>
+        <w:tc>
+          <w:tcPr>
+            <w:tcW w:w="1170" w:type="dxa"/>
+            <w:tcBorders>
+              <w:top w:val="single" w:sz="6" w:space="0" w:color="auto"/>
+              <w:left w:val="single" w:sz="6" w:space="0" w:color="auto"/>
+              <w:bottom w:val="single" w:sz="18" w:space="0" w:color="auto"/>
+              <w:right w:val="single" w:sz="18" w:space="0" w:color="auto"/>
+            </w:tcBorders>
+            <w:shd w:val="clear" w:color="auto" w:fill="D9D9D9" w:themeFill="background1" w:themeFillShade="D9"/>
+            <w:vAlign w:val="center"/>
+          </w:tcPr>
+          <w:p>
+            <w:pPr>
+              <w:jc w:val="center"/>
+              <w:rPr>
+                <w:rFonts w:eastAsiaTheme="minorEastAsia"/>
+              </w:rPr>
+            </w:pPr>
+            <w:r>
+              <w:rPr>
+                <w:rFonts w:eastAsiaTheme="minorEastAsia"/>
+              </w:rPr>
+              <w:t>1.109</w:t>
+            </w:r>
+          </w:p>
+        </w:tc>
+      </w:tr>
+    </w:tbl>
     <w:p>
       <w:pPr>
-        <w:pStyle w:val="Heading1"/>
+        <w:pStyle w:val="Caption"/>
+        <w:rPr>
+          <w:noProof/>
+        </w:rPr>
       </w:pPr>
-      <w:bookmarkStart w:id="1" w:name="_Ref401498201"/>
+      <w:bookmarkStart w:id="1" w:name="_Ref402099321"/>
       <w:r>
-        <w:lastRenderedPageBreak/>
-        <w:t xml:space="preserve">Appendix </w:t>
+        <w:t xml:space="preserve">Table </w:t>
       </w:r>
-      <w:fldSimple w:instr=" SEQ Appendix \* ALPHABETIC ">
+      <w:fldSimple w:instr=" SEQ Table \* ARABIC ">
         <w:r>
           <w:rPr>
             <w:noProof/>
           </w:rPr>
-          <w:t>A</w:t>
+          <w:t>2</w:t>
         </w:r>
       </w:fldSimple>
       <w:bookmarkEnd w:id="1"/>
@@ -3821,11 +5637,129 @@
         <w:rPr>
           <w:noProof/>
         </w:rPr>
-        <w:t xml:space="preserve"> – Sudoku Board Files</w:t>
+        <w:t xml:space="preserve">  - CSP Solver </w:t>
+      </w:r>
+      <w:r>
+        <w:rPr>
+          <w:noProof/>
+        </w:rPr>
+        <w:t>Sudoku Performance With and Without Forward</w:t>
       </w:r>
     </w:p>
-    <w:p/>
-    <w:p/>
+    <w:p>
+      <w:pPr>
+        <w:pStyle w:val="Caption"/>
+        <w:rPr>
+          <w:noProof/>
+        </w:rPr>
+      </w:pPr>
+      <w:r>
+        <w:rPr>
+          <w:noProof/>
+        </w:rPr>
+        <w:t>Checking</w:t>
+      </w:r>
+      <w:r>
+        <w:rPr>
+          <w:noProof/>
+        </w:rPr>
+        <w:t xml:space="preserve"> Using the Modified Minimum Degree Heuristic</w:t>
+      </w:r>
+    </w:p>
+    <w:p>
+      <w:pPr>
+        <w:pStyle w:val="NoSpacing"/>
+      </w:pPr>
+    </w:p>
+    <w:p>
+      <w:pPr>
+        <w:spacing w:after="200" w:line="276" w:lineRule="auto"/>
+      </w:pPr>
+      <w:r>
+        <w:br w:type="page"/>
+      </w:r>
+    </w:p>
+    <w:p>
+      <w:pPr>
+        <w:pStyle w:val="NoSpacing"/>
+      </w:pPr>
+    </w:p>
+    <w:p>
+      <w:pPr>
+        <w:pStyle w:val="Caption"/>
+        <w:rPr>
+          <w:sz w:val="32"/>
+          <w:szCs w:val="32"/>
+        </w:rPr>
+      </w:pPr>
+      <w:bookmarkStart w:id="2" w:name="_Ref402105285"/>
+      <w:r>
+        <w:rPr>
+          <w:sz w:val="32"/>
+          <w:szCs w:val="32"/>
+        </w:rPr>
+        <w:t xml:space="preserve">Appendix </w:t>
+      </w:r>
+      <w:r>
+        <w:rPr>
+          <w:sz w:val="32"/>
+          <w:szCs w:val="32"/>
+        </w:rPr>
+        <w:fldChar w:fldCharType="begin"/>
+      </w:r>
+      <w:r>
+        <w:rPr>
+          <w:sz w:val="32"/>
+          <w:szCs w:val="32"/>
+        </w:rPr>
+        <w:instrText xml:space="preserve"> SEQ Appendix \* ALPHABETIC </w:instrText>
+      </w:r>
+      <w:r>
+        <w:rPr>
+          <w:sz w:val="32"/>
+          <w:szCs w:val="32"/>
+        </w:rPr>
+        <w:fldChar w:fldCharType="separate"/>
+      </w:r>
+      <w:r>
+        <w:rPr>
+          <w:noProof/>
+          <w:sz w:val="32"/>
+          <w:szCs w:val="32"/>
+        </w:rPr>
+        <w:t>A</w:t>
+      </w:r>
+      <w:r>
+        <w:rPr>
+          <w:sz w:val="32"/>
+          <w:szCs w:val="32"/>
+        </w:rPr>
+        <w:fldChar w:fldCharType="end"/>
+      </w:r>
+      <w:bookmarkEnd w:id="2"/>
+      <w:r>
+        <w:rPr>
+          <w:sz w:val="32"/>
+          <w:szCs w:val="32"/>
+        </w:rPr>
+        <w:t xml:space="preserve"> – Suokdu Puzzles Used in CSP Solver Experiments</w:t>
+      </w:r>
+    </w:p>
+    <w:p>
+      <w:pPr>
+        <w:pStyle w:val="NoSpacing"/>
+      </w:pPr>
+    </w:p>
+    <w:p>
+      <w:pPr>
+        <w:pStyle w:val="NoSpacing"/>
+      </w:pPr>
+    </w:p>
+    <w:p>
+      <w:pPr>
+        <w:pStyle w:val="NoSpacing"/>
+      </w:pPr>
+    </w:p>
     <w:tbl>
       <w:tblPr>
         <w:tblStyle w:val="TableGrid"/>
@@ -3853,7 +5787,7 @@
           </w:tcPr>
           <w:p>
             <w:pPr>
-              <w:jc w:val="center"/>
+              <w:pStyle w:val="NoSpacing"/>
               <w:rPr>
                 <w:b/>
               </w:rPr>
@@ -3871,7 +5805,7 @@
           </w:tcPr>
           <w:p>
             <w:pPr>
-              <w:jc w:val="center"/>
+              <w:pStyle w:val="NoSpacing"/>
               <w:rPr>
                 <w:b/>
               </w:rPr>
@@ -3895,7 +5829,7 @@
           </w:tcPr>
           <w:p>
             <w:pPr>
-              <w:jc w:val="center"/>
+              <w:pStyle w:val="NoSpacing"/>
               <w:rPr>
                 <w:b/>
               </w:rPr>
@@ -3919,7 +5853,7 @@
           </w:tcPr>
           <w:p>
             <w:pPr>
-              <w:jc w:val="center"/>
+              <w:pStyle w:val="NoSpacing"/>
               <w:rPr>
                 <w:b/>
               </w:rPr>
@@ -3943,7 +5877,7 @@
           </w:tcPr>
           <w:p>
             <w:pPr>
-              <w:jc w:val="center"/>
+              <w:pStyle w:val="NoSpacing"/>
               <w:rPr>
                 <w:b/>
               </w:rPr>
@@ -27181,7 +29115,7 @@
           <w:rPr>
             <w:noProof/>
           </w:rPr>
-          <w:t>6</w:t>
+          <w:t>7</w:t>
         </w:r>
       </w:fldSimple>
       <w:r>
@@ -27200,6 +29134,7 @@
         <w:t xml:space="preserve"> Sudoku Puzzle</w:t>
       </w:r>
     </w:p>
+    <w:p/>
     <w:p/>
     <w:sectPr>
       <w:footerReference w:type="default" r:id="rId8"/>
@@ -27264,7 +29199,7 @@
         <w:rPr>
           <w:noProof/>
         </w:rPr>
-        <w:t>5</w:t>
+        <w:t>4</w:t>
       </w:r>
     </w:fldSimple>
   </w:p>
@@ -27353,19 +29288,7 @@
         </w:r>
       </w:hyperlink>
       <w:r>
-        <w:t xml:space="preserve">.  The difficulty classification for </w:t>
-      </w:r>
-      <w:r>
-        <w:t>all</w:t>
-      </w:r>
-      <w:r>
-        <w:t xml:space="preserve"> puzzles was provided by the </w:t>
-      </w:r>
-      <w:r>
-        <w:t>source website</w:t>
-      </w:r>
-      <w:r>
-        <w:t>.</w:t>
+        <w:t>.  The difficulty classification for all puzzles was provided by the source website.</w:t>
       </w:r>
     </w:p>
   </w:footnote>
@@ -29336,6 +31259,95 @@
       </w:pPr>
     </w:lvl>
   </w:abstractNum>
+  <w:abstractNum w:abstractNumId="21">
+    <w:nsid w:val="7E123F64"/>
+    <w:multiLevelType w:val="hybridMultilevel"/>
+    <w:tmpl w:val="2368CC54"/>
+    <w:lvl w:ilvl="0" w:tplc="0409000F">
+      <w:start w:val="1"/>
+      <w:numFmt w:val="decimal"/>
+      <w:lvlText w:val="%1."/>
+      <w:lvlJc w:val="left"/>
+      <w:pPr>
+        <w:ind w:left="720" w:hanging="360"/>
+      </w:pPr>
+      <w:rPr>
+        <w:rFonts w:hint="default"/>
+      </w:rPr>
+    </w:lvl>
+    <w:lvl w:ilvl="1" w:tplc="04090019" w:tentative="1">
+      <w:start w:val="1"/>
+      <w:numFmt w:val="lowerLetter"/>
+      <w:lvlText w:val="%2."/>
+      <w:lvlJc w:val="left"/>
+      <w:pPr>
+        <w:ind w:left="1440" w:hanging="360"/>
+      </w:pPr>
+    </w:lvl>
+    <w:lvl w:ilvl="2" w:tplc="0409001B" w:tentative="1">
+      <w:start w:val="1"/>
+      <w:numFmt w:val="lowerRoman"/>
+      <w:lvlText w:val="%3."/>
+      <w:lvlJc w:val="right"/>
+      <w:pPr>
+        <w:ind w:left="2160" w:hanging="180"/>
+      </w:pPr>
+    </w:lvl>
+    <w:lvl w:ilvl="3" w:tplc="0409000F" w:tentative="1">
+      <w:start w:val="1"/>
+      <w:numFmt w:val="decimal"/>
+      <w:lvlText w:val="%4."/>
+      <w:lvlJc w:val="left"/>
+      <w:pPr>
+        <w:ind w:left="2880" w:hanging="360"/>
+      </w:pPr>
+    </w:lvl>
+    <w:lvl w:ilvl="4" w:tplc="04090019" w:tentative="1">
+      <w:start w:val="1"/>
+      <w:numFmt w:val="lowerLetter"/>
+      <w:lvlText w:val="%5."/>
+      <w:lvlJc w:val="left"/>
+      <w:pPr>
+        <w:ind w:left="3600" w:hanging="360"/>
+      </w:pPr>
+    </w:lvl>
+    <w:lvl w:ilvl="5" w:tplc="0409001B" w:tentative="1">
+      <w:start w:val="1"/>
+      <w:numFmt w:val="lowerRoman"/>
+      <w:lvlText w:val="%6."/>
+      <w:lvlJc w:val="right"/>
+      <w:pPr>
+        <w:ind w:left="4320" w:hanging="180"/>
+      </w:pPr>
+    </w:lvl>
+    <w:lvl w:ilvl="6" w:tplc="0409000F" w:tentative="1">
+      <w:start w:val="1"/>
+      <w:numFmt w:val="decimal"/>
+      <w:lvlText w:val="%7."/>
+      <w:lvlJc w:val="left"/>
+      <w:pPr>
+        <w:ind w:left="5040" w:hanging="360"/>
+      </w:pPr>
+    </w:lvl>
+    <w:lvl w:ilvl="7" w:tplc="04090019" w:tentative="1">
+      <w:start w:val="1"/>
+      <w:numFmt w:val="lowerLetter"/>
+      <w:lvlText w:val="%8."/>
+      <w:lvlJc w:val="left"/>
+      <w:pPr>
+        <w:ind w:left="5760" w:hanging="360"/>
+      </w:pPr>
+    </w:lvl>
+    <w:lvl w:ilvl="8" w:tplc="0409001B" w:tentative="1">
+      <w:start w:val="1"/>
+      <w:numFmt w:val="lowerRoman"/>
+      <w:lvlText w:val="%9."/>
+      <w:lvlJc w:val="right"/>
+      <w:pPr>
+        <w:ind w:left="6480" w:hanging="180"/>
+      </w:pPr>
+    </w:lvl>
+  </w:abstractNum>
   <w:num w:numId="1">
     <w:abstractNumId w:val="16"/>
   </w:num>
@@ -29425,6 +31437,9 @@
   </w:num>
   <w:num w:numId="21">
     <w:abstractNumId w:val="12"/>
+  </w:num>
+  <w:num w:numId="22">
+    <w:abstractNumId w:val="21"/>
   </w:num>
 </w:numbering>
 </file>
@@ -29655,7 +31670,6 @@
   <w:style w:type="character" w:default="1" w:styleId="DefaultParagraphFont">
     <w:name w:val="Default Paragraph Font"/>
     <w:uiPriority w:val="1"/>
-    <w:semiHidden/>
     <w:unhideWhenUsed/>
   </w:style>
   <w:style w:type="table" w:default="1" w:styleId="TableNormal">
@@ -29995,6 +32009,15 @@
       <w:sz w:val="26"/>
     </w:rPr>
   </w:style>
+  <w:style w:type="paragraph" w:styleId="NoSpacing">
+    <w:name w:val="No Spacing"/>
+    <w:uiPriority w:val="1"/>
+    <w:qFormat/>
+    <w:rsid w:val="00D42096"/>
+    <w:pPr>
+      <w:spacing w:after="0" w:line="240" w:lineRule="auto"/>
+    </w:pPr>
+  </w:style>
 </w:styles>
 </file>
 
@@ -30286,7 +32309,7 @@
 </file>
 
 <file path=customXml/itemProps1.xml><?xml version="1.0" encoding="utf-8"?>
-<ds:datastoreItem xmlns:ds="http://schemas.openxmlformats.org/officeDocument/2006/customXml" ds:itemID="{03B69630-A1DA-465A-B83D-75B04E155314}">
+<ds:datastoreItem xmlns:ds="http://schemas.openxmlformats.org/officeDocument/2006/customXml" ds:itemID="{510AF669-F8AC-4B5C-946F-C625B20FD690}">
   <ds:schemaRefs>
     <ds:schemaRef ds:uri="http://schemas.openxmlformats.org/officeDocument/2006/bibliography"/>
   </ds:schemaRefs>

</xml_diff>